<commit_message>
feat: add gateway and config-server modules with initial setup and configurations
</commit_message>
<xml_diff>
--- a/lab4_5-docker/docker_part_1.docx
+++ b/lab4_5-docker/docker_part_1.docx
@@ -9,7 +9,7 @@
           <w:ilvl w:val="0"/>
           <w:numId w:val="2"/>
         </w:numPr>
-        <w:ind w:left="927"/>
+        <w:ind w:left="567"/>
         <w:rPr>
           <w:b/>
           <w:bCs/>
@@ -59,6 +59,7 @@
           <w:ilvl w:val="0"/>
           <w:numId w:val="3"/>
         </w:numPr>
+        <w:ind w:left="567"/>
         <w:rPr>
           <w:b/>
           <w:bCs/>
@@ -77,16 +78,18 @@
     <w:p>
       <w:pPr>
         <w:pStyle w:val="ListParagraph"/>
-        <w:rPr>
-          <w:b/>
-          <w:bCs/>
-          <w:color w:val="C00000"/>
-        </w:rPr>
-      </w:pPr>
-      <w:r>
-        <w:rPr>
-          <w:b/>
-          <w:bCs/>
+        <w:ind w:left="567"/>
+        <w:rPr>
+          <w:b/>
+          <w:bCs/>
+          <w:color w:val="C00000"/>
+        </w:rPr>
+      </w:pPr>
+      <w:r>
+        <w:rPr>
+          <w:b/>
+          <w:bCs/>
+          <w:noProof/>
           <w:color w:val="C00000"/>
         </w:rPr>
         <w:drawing>
@@ -133,6 +136,7 @@
           <w:ilvl w:val="0"/>
           <w:numId w:val="3"/>
         </w:numPr>
+        <w:ind w:left="567"/>
         <w:rPr>
           <w:b/>
           <w:bCs/>
@@ -151,16 +155,18 @@
     <w:p>
       <w:pPr>
         <w:pStyle w:val="ListParagraph"/>
-        <w:rPr>
-          <w:b/>
-          <w:bCs/>
-          <w:color w:val="C00000"/>
-        </w:rPr>
-      </w:pPr>
-      <w:r>
-        <w:rPr>
-          <w:b/>
-          <w:bCs/>
+        <w:ind w:left="567"/>
+        <w:rPr>
+          <w:b/>
+          <w:bCs/>
+          <w:color w:val="C00000"/>
+        </w:rPr>
+      </w:pPr>
+      <w:r>
+        <w:rPr>
+          <w:b/>
+          <w:bCs/>
+          <w:noProof/>
           <w:color w:val="C00000"/>
         </w:rPr>
         <w:drawing>
@@ -207,6 +213,7 @@
           <w:ilvl w:val="0"/>
           <w:numId w:val="3"/>
         </w:numPr>
+        <w:ind w:left="567"/>
         <w:rPr>
           <w:b/>
           <w:bCs/>
@@ -225,16 +232,18 @@
     <w:p>
       <w:pPr>
         <w:pStyle w:val="ListParagraph"/>
-        <w:rPr>
-          <w:b/>
-          <w:bCs/>
-          <w:color w:val="C00000"/>
-        </w:rPr>
-      </w:pPr>
-      <w:r>
-        <w:rPr>
-          <w:b/>
-          <w:bCs/>
+        <w:ind w:left="567"/>
+        <w:rPr>
+          <w:b/>
+          <w:bCs/>
+          <w:color w:val="C00000"/>
+        </w:rPr>
+      </w:pPr>
+      <w:r>
+        <w:rPr>
+          <w:b/>
+          <w:bCs/>
+          <w:noProof/>
           <w:color w:val="C00000"/>
         </w:rPr>
         <w:drawing>
@@ -281,6 +290,7 @@
           <w:ilvl w:val="0"/>
           <w:numId w:val="3"/>
         </w:numPr>
+        <w:ind w:left="567"/>
         <w:rPr>
           <w:b/>
           <w:bCs/>
@@ -299,16 +309,18 @@
     <w:p>
       <w:pPr>
         <w:pStyle w:val="ListParagraph"/>
-        <w:rPr>
-          <w:b/>
-          <w:bCs/>
-          <w:color w:val="C00000"/>
-        </w:rPr>
-      </w:pPr>
-      <w:r>
-        <w:rPr>
-          <w:b/>
-          <w:bCs/>
+        <w:ind w:left="567"/>
+        <w:rPr>
+          <w:b/>
+          <w:bCs/>
+          <w:color w:val="C00000"/>
+        </w:rPr>
+      </w:pPr>
+      <w:r>
+        <w:rPr>
+          <w:b/>
+          <w:bCs/>
+          <w:noProof/>
           <w:color w:val="C00000"/>
         </w:rPr>
         <w:lastRenderedPageBreak/>
@@ -356,6 +368,7 @@
           <w:ilvl w:val="0"/>
           <w:numId w:val="3"/>
         </w:numPr>
+        <w:ind w:left="567"/>
         <w:rPr>
           <w:b/>
           <w:bCs/>
@@ -374,16 +387,18 @@
     <w:p>
       <w:pPr>
         <w:pStyle w:val="ListParagraph"/>
-        <w:rPr>
-          <w:b/>
-          <w:bCs/>
-          <w:color w:val="C00000"/>
-        </w:rPr>
-      </w:pPr>
-      <w:r>
-        <w:rPr>
-          <w:b/>
-          <w:bCs/>
+        <w:ind w:left="567"/>
+        <w:rPr>
+          <w:b/>
+          <w:bCs/>
+          <w:color w:val="C00000"/>
+        </w:rPr>
+      </w:pPr>
+      <w:r>
+        <w:rPr>
+          <w:b/>
+          <w:bCs/>
+          <w:noProof/>
           <w:color w:val="C00000"/>
         </w:rPr>
         <w:drawing>
@@ -430,6 +445,7 @@
           <w:ilvl w:val="0"/>
           <w:numId w:val="3"/>
         </w:numPr>
+        <w:ind w:left="567"/>
         <w:rPr>
           <w:b/>
           <w:bCs/>
@@ -448,16 +464,18 @@
     <w:p>
       <w:pPr>
         <w:pStyle w:val="ListParagraph"/>
-        <w:rPr>
-          <w:b/>
-          <w:bCs/>
-          <w:color w:val="C00000"/>
-        </w:rPr>
-      </w:pPr>
-      <w:r>
-        <w:rPr>
-          <w:b/>
-          <w:bCs/>
+        <w:ind w:left="567"/>
+        <w:rPr>
+          <w:b/>
+          <w:bCs/>
+          <w:color w:val="C00000"/>
+        </w:rPr>
+      </w:pPr>
+      <w:r>
+        <w:rPr>
+          <w:b/>
+          <w:bCs/>
+          <w:noProof/>
           <w:color w:val="C00000"/>
         </w:rPr>
         <w:drawing>
@@ -504,6 +522,7 @@
           <w:ilvl w:val="0"/>
           <w:numId w:val="3"/>
         </w:numPr>
+        <w:ind w:left="567"/>
         <w:rPr>
           <w:b/>
           <w:bCs/>
@@ -522,16 +541,18 @@
     <w:p>
       <w:pPr>
         <w:pStyle w:val="ListParagraph"/>
-        <w:rPr>
-          <w:b/>
-          <w:bCs/>
-          <w:color w:val="C00000"/>
-        </w:rPr>
-      </w:pPr>
-      <w:r>
-        <w:rPr>
-          <w:b/>
-          <w:bCs/>
+        <w:ind w:left="567"/>
+        <w:rPr>
+          <w:b/>
+          <w:bCs/>
+          <w:color w:val="C00000"/>
+        </w:rPr>
+      </w:pPr>
+      <w:r>
+        <w:rPr>
+          <w:b/>
+          <w:bCs/>
+          <w:noProof/>
           <w:color w:val="C00000"/>
         </w:rPr>
         <w:drawing>
@@ -578,6 +599,7 @@
           <w:ilvl w:val="0"/>
           <w:numId w:val="3"/>
         </w:numPr>
+        <w:ind w:left="567"/>
         <w:rPr>
           <w:b/>
           <w:bCs/>
@@ -596,16 +618,18 @@
     <w:p>
       <w:pPr>
         <w:pStyle w:val="ListParagraph"/>
-        <w:rPr>
-          <w:b/>
-          <w:bCs/>
-          <w:color w:val="C00000"/>
-        </w:rPr>
-      </w:pPr>
-      <w:r>
-        <w:rPr>
-          <w:b/>
-          <w:bCs/>
+        <w:ind w:left="567"/>
+        <w:rPr>
+          <w:b/>
+          <w:bCs/>
+          <w:color w:val="C00000"/>
+        </w:rPr>
+      </w:pPr>
+      <w:r>
+        <w:rPr>
+          <w:b/>
+          <w:bCs/>
+          <w:noProof/>
           <w:color w:val="C00000"/>
         </w:rPr>
         <w:lastRenderedPageBreak/>
@@ -653,6 +677,7 @@
           <w:ilvl w:val="0"/>
           <w:numId w:val="3"/>
         </w:numPr>
+        <w:ind w:left="567"/>
         <w:rPr>
           <w:b/>
           <w:bCs/>
@@ -671,16 +696,18 @@
     <w:p>
       <w:pPr>
         <w:pStyle w:val="ListParagraph"/>
-        <w:rPr>
-          <w:b/>
-          <w:bCs/>
-          <w:color w:val="C00000"/>
-        </w:rPr>
-      </w:pPr>
-      <w:r>
-        <w:rPr>
-          <w:b/>
-          <w:bCs/>
+        <w:ind w:left="567"/>
+        <w:rPr>
+          <w:b/>
+          <w:bCs/>
+          <w:color w:val="C00000"/>
+        </w:rPr>
+      </w:pPr>
+      <w:r>
+        <w:rPr>
+          <w:b/>
+          <w:bCs/>
+          <w:noProof/>
           <w:color w:val="C00000"/>
         </w:rPr>
         <w:drawing>
@@ -727,6 +754,7 @@
           <w:ilvl w:val="0"/>
           <w:numId w:val="3"/>
         </w:numPr>
+        <w:ind w:left="567"/>
         <w:rPr>
           <w:b/>
           <w:bCs/>
@@ -745,16 +773,18 @@
     <w:p>
       <w:pPr>
         <w:pStyle w:val="ListParagraph"/>
-        <w:rPr>
-          <w:b/>
-          <w:bCs/>
-          <w:color w:val="C00000"/>
-        </w:rPr>
-      </w:pPr>
-      <w:r>
-        <w:rPr>
-          <w:b/>
-          <w:bCs/>
+        <w:ind w:left="567"/>
+        <w:rPr>
+          <w:b/>
+          <w:bCs/>
+          <w:color w:val="C00000"/>
+        </w:rPr>
+      </w:pPr>
+      <w:r>
+        <w:rPr>
+          <w:b/>
+          <w:bCs/>
+          <w:noProof/>
           <w:color w:val="C00000"/>
         </w:rPr>
         <w:drawing>
@@ -801,6 +831,7 @@
           <w:ilvl w:val="0"/>
           <w:numId w:val="3"/>
         </w:numPr>
+        <w:ind w:left="567"/>
         <w:rPr>
           <w:b/>
           <w:bCs/>
@@ -819,16 +850,18 @@
     <w:p>
       <w:pPr>
         <w:pStyle w:val="ListParagraph"/>
-        <w:rPr>
-          <w:b/>
-          <w:bCs/>
-          <w:color w:val="C00000"/>
-        </w:rPr>
-      </w:pPr>
-      <w:r>
-        <w:rPr>
-          <w:b/>
-          <w:bCs/>
+        <w:ind w:left="567"/>
+        <w:rPr>
+          <w:b/>
+          <w:bCs/>
+          <w:color w:val="C00000"/>
+        </w:rPr>
+      </w:pPr>
+      <w:r>
+        <w:rPr>
+          <w:b/>
+          <w:bCs/>
+          <w:noProof/>
           <w:color w:val="C00000"/>
         </w:rPr>
         <w:drawing>
@@ -875,6 +908,7 @@
           <w:ilvl w:val="0"/>
           <w:numId w:val="3"/>
         </w:numPr>
+        <w:ind w:left="567"/>
         <w:rPr>
           <w:b/>
           <w:bCs/>
@@ -893,16 +927,18 @@
     <w:p>
       <w:pPr>
         <w:pStyle w:val="ListParagraph"/>
-        <w:rPr>
-          <w:b/>
-          <w:bCs/>
-          <w:color w:val="C00000"/>
-        </w:rPr>
-      </w:pPr>
-      <w:r>
-        <w:rPr>
-          <w:b/>
-          <w:bCs/>
+        <w:ind w:left="567"/>
+        <w:rPr>
+          <w:b/>
+          <w:bCs/>
+          <w:color w:val="C00000"/>
+        </w:rPr>
+      </w:pPr>
+      <w:r>
+        <w:rPr>
+          <w:b/>
+          <w:bCs/>
+          <w:noProof/>
           <w:color w:val="C00000"/>
         </w:rPr>
         <w:drawing>
@@ -949,6 +985,7 @@
           <w:ilvl w:val="0"/>
           <w:numId w:val="3"/>
         </w:numPr>
+        <w:ind w:left="567"/>
         <w:rPr>
           <w:b/>
           <w:bCs/>
@@ -971,6 +1008,7 @@
           <w:ilvl w:val="0"/>
           <w:numId w:val="3"/>
         </w:numPr>
+        <w:ind w:left="567"/>
         <w:rPr>
           <w:b/>
           <w:bCs/>
@@ -993,6 +1031,7 @@
           <w:ilvl w:val="0"/>
           <w:numId w:val="3"/>
         </w:numPr>
+        <w:ind w:left="567"/>
         <w:rPr>
           <w:b/>
           <w:bCs/>
@@ -1015,6 +1054,7 @@
           <w:ilvl w:val="0"/>
           <w:numId w:val="3"/>
         </w:numPr>
+        <w:ind w:left="567"/>
         <w:rPr>
           <w:b/>
           <w:bCs/>
@@ -1033,16 +1073,18 @@
     <w:p>
       <w:pPr>
         <w:pStyle w:val="ListParagraph"/>
-        <w:rPr>
-          <w:b/>
-          <w:bCs/>
-          <w:color w:val="C00000"/>
-        </w:rPr>
-      </w:pPr>
-      <w:r>
-        <w:rPr>
-          <w:b/>
-          <w:bCs/>
+        <w:ind w:left="567"/>
+        <w:rPr>
+          <w:b/>
+          <w:bCs/>
+          <w:color w:val="C00000"/>
+        </w:rPr>
+      </w:pPr>
+      <w:r>
+        <w:rPr>
+          <w:b/>
+          <w:bCs/>
+          <w:noProof/>
           <w:color w:val="C00000"/>
         </w:rPr>
         <w:lastRenderedPageBreak/>
@@ -1098,6 +1140,7 @@
           <w:ilvl w:val="0"/>
           <w:numId w:val="3"/>
         </w:numPr>
+        <w:ind w:left="567"/>
         <w:rPr>
           <w:b/>
           <w:bCs/>
@@ -1116,16 +1159,18 @@
     <w:p>
       <w:pPr>
         <w:pStyle w:val="ListParagraph"/>
-        <w:rPr>
-          <w:b/>
-          <w:bCs/>
-          <w:color w:val="C00000"/>
-        </w:rPr>
-      </w:pPr>
-      <w:r>
-        <w:rPr>
-          <w:b/>
-          <w:bCs/>
+        <w:ind w:left="567"/>
+        <w:rPr>
+          <w:b/>
+          <w:bCs/>
+          <w:color w:val="C00000"/>
+        </w:rPr>
+      </w:pPr>
+      <w:r>
+        <w:rPr>
+          <w:b/>
+          <w:bCs/>
+          <w:noProof/>
           <w:color w:val="C00000"/>
         </w:rPr>
         <w:drawing>
@@ -1172,6 +1217,7 @@
           <w:ilvl w:val="0"/>
           <w:numId w:val="3"/>
         </w:numPr>
+        <w:ind w:left="567"/>
         <w:rPr>
           <w:b/>
           <w:bCs/>
@@ -1194,6 +1240,7 @@
           <w:ilvl w:val="0"/>
           <w:numId w:val="3"/>
         </w:numPr>
+        <w:ind w:left="567"/>
         <w:rPr>
           <w:b/>
           <w:bCs/>
@@ -1212,16 +1259,18 @@
     <w:p>
       <w:pPr>
         <w:pStyle w:val="ListParagraph"/>
-        <w:rPr>
-          <w:b/>
-          <w:bCs/>
-          <w:color w:val="C00000"/>
-        </w:rPr>
-      </w:pPr>
-      <w:r>
-        <w:rPr>
-          <w:b/>
-          <w:bCs/>
+        <w:ind w:left="567"/>
+        <w:rPr>
+          <w:b/>
+          <w:bCs/>
+          <w:color w:val="C00000"/>
+        </w:rPr>
+      </w:pPr>
+      <w:r>
+        <w:rPr>
+          <w:b/>
+          <w:bCs/>
+          <w:noProof/>
           <w:color w:val="C00000"/>
         </w:rPr>
         <w:lastRenderedPageBreak/>
@@ -1269,6 +1318,7 @@
           <w:ilvl w:val="0"/>
           <w:numId w:val="3"/>
         </w:numPr>
+        <w:ind w:left="567"/>
         <w:rPr>
           <w:b/>
           <w:bCs/>
@@ -1291,6 +1341,7 @@
           <w:ilvl w:val="0"/>
           <w:numId w:val="3"/>
         </w:numPr>
+        <w:ind w:left="567"/>
         <w:rPr>
           <w:b/>
           <w:bCs/>
@@ -1309,16 +1360,18 @@
     <w:p>
       <w:pPr>
         <w:pStyle w:val="ListParagraph"/>
-        <w:rPr>
-          <w:b/>
-          <w:bCs/>
-          <w:color w:val="C00000"/>
-        </w:rPr>
-      </w:pPr>
-      <w:r>
-        <w:rPr>
-          <w:b/>
-          <w:bCs/>
+        <w:ind w:left="567"/>
+        <w:rPr>
+          <w:b/>
+          <w:bCs/>
+          <w:color w:val="C00000"/>
+        </w:rPr>
+      </w:pPr>
+      <w:r>
+        <w:rPr>
+          <w:b/>
+          <w:bCs/>
+          <w:noProof/>
           <w:color w:val="C00000"/>
         </w:rPr>
         <w:drawing>
@@ -1365,6 +1418,7 @@
           <w:ilvl w:val="0"/>
           <w:numId w:val="3"/>
         </w:numPr>
+        <w:ind w:left="567"/>
         <w:rPr>
           <w:b/>
           <w:bCs/>
@@ -1383,16 +1437,18 @@
     <w:p>
       <w:pPr>
         <w:pStyle w:val="ListParagraph"/>
-        <w:rPr>
-          <w:b/>
-          <w:bCs/>
-          <w:color w:val="C00000"/>
-        </w:rPr>
-      </w:pPr>
-      <w:r>
-        <w:rPr>
-          <w:b/>
-          <w:bCs/>
+        <w:ind w:left="567"/>
+        <w:rPr>
+          <w:b/>
+          <w:bCs/>
+          <w:color w:val="C00000"/>
+        </w:rPr>
+      </w:pPr>
+      <w:r>
+        <w:rPr>
+          <w:b/>
+          <w:bCs/>
+          <w:noProof/>
           <w:color w:val="C00000"/>
         </w:rPr>
         <w:drawing>
@@ -1439,6 +1495,7 @@
           <w:ilvl w:val="0"/>
           <w:numId w:val="3"/>
         </w:numPr>
+        <w:ind w:left="567"/>
         <w:rPr>
           <w:b/>
           <w:bCs/>
@@ -1457,16 +1514,18 @@
     <w:p>
       <w:pPr>
         <w:pStyle w:val="ListParagraph"/>
-        <w:rPr>
-          <w:b/>
-          <w:bCs/>
-          <w:color w:val="C00000"/>
-        </w:rPr>
-      </w:pPr>
-      <w:r>
-        <w:rPr>
-          <w:b/>
-          <w:bCs/>
+        <w:ind w:left="567"/>
+        <w:rPr>
+          <w:b/>
+          <w:bCs/>
+          <w:color w:val="C00000"/>
+        </w:rPr>
+      </w:pPr>
+      <w:r>
+        <w:rPr>
+          <w:b/>
+          <w:bCs/>
+          <w:noProof/>
           <w:color w:val="C00000"/>
         </w:rPr>
         <w:drawing>
@@ -1513,6 +1572,7 @@
           <w:ilvl w:val="0"/>
           <w:numId w:val="3"/>
         </w:numPr>
+        <w:ind w:left="567"/>
         <w:rPr>
           <w:b/>
           <w:bCs/>
@@ -1531,16 +1591,18 @@
     <w:p>
       <w:pPr>
         <w:pStyle w:val="ListParagraph"/>
-        <w:rPr>
-          <w:b/>
-          <w:bCs/>
-          <w:color w:val="C00000"/>
-        </w:rPr>
-      </w:pPr>
-      <w:r>
-        <w:rPr>
-          <w:b/>
-          <w:bCs/>
+        <w:ind w:left="567"/>
+        <w:rPr>
+          <w:b/>
+          <w:bCs/>
+          <w:color w:val="C00000"/>
+        </w:rPr>
+      </w:pPr>
+      <w:r>
+        <w:rPr>
+          <w:b/>
+          <w:bCs/>
+          <w:noProof/>
           <w:color w:val="C00000"/>
         </w:rPr>
         <w:lastRenderedPageBreak/>
@@ -1588,6 +1650,7 @@
           <w:ilvl w:val="0"/>
           <w:numId w:val="3"/>
         </w:numPr>
+        <w:ind w:left="567"/>
         <w:rPr>
           <w:b/>
           <w:bCs/>
@@ -1606,6 +1669,7 @@
     <w:p>
       <w:pPr>
         <w:pStyle w:val="ListParagraph"/>
+        <w:ind w:left="567"/>
         <w:rPr>
           <w:b/>
           <w:bCs/>
@@ -1620,6 +1684,7 @@
           <w:ilvl w:val="0"/>
           <w:numId w:val="3"/>
         </w:numPr>
+        <w:ind w:left="567"/>
         <w:rPr>
           <w:b/>
           <w:bCs/>
@@ -1638,6 +1703,7 @@
     <w:p>
       <w:pPr>
         <w:pStyle w:val="ListParagraph"/>
+        <w:ind w:left="567"/>
         <w:rPr>
           <w:b/>
           <w:bCs/>
@@ -1652,6 +1718,7 @@
           <w:ilvl w:val="0"/>
           <w:numId w:val="3"/>
         </w:numPr>
+        <w:ind w:left="567"/>
         <w:rPr>
           <w:b/>
           <w:bCs/>
@@ -1670,6 +1737,7 @@
     <w:p>
       <w:pPr>
         <w:pStyle w:val="ListParagraph"/>
+        <w:ind w:left="567"/>
         <w:rPr>
           <w:b/>
           <w:bCs/>
@@ -1684,6 +1752,7 @@
           <w:ilvl w:val="0"/>
           <w:numId w:val="3"/>
         </w:numPr>
+        <w:ind w:left="567"/>
         <w:rPr>
           <w:b/>
           <w:bCs/>
@@ -1702,6 +1771,7 @@
     <w:p>
       <w:pPr>
         <w:pStyle w:val="ListParagraph"/>
+        <w:ind w:left="567"/>
         <w:rPr>
           <w:b/>
           <w:bCs/>
@@ -1716,6 +1786,7 @@
           <w:ilvl w:val="0"/>
           <w:numId w:val="3"/>
         </w:numPr>
+        <w:ind w:left="567"/>
         <w:rPr>
           <w:b/>
           <w:bCs/>
@@ -1734,6 +1805,7 @@
     <w:p>
       <w:pPr>
         <w:pStyle w:val="ListParagraph"/>
+        <w:ind w:left="567"/>
         <w:rPr>
           <w:b/>
           <w:bCs/>
@@ -1752,6 +1824,7 @@
     <w:p>
       <w:pPr>
         <w:pStyle w:val="ListParagraph"/>
+        <w:ind w:left="567"/>
         <w:rPr>
           <w:b/>
           <w:bCs/>
@@ -1766,6 +1839,7 @@
           <w:ilvl w:val="0"/>
           <w:numId w:val="3"/>
         </w:numPr>
+        <w:ind w:left="567"/>
         <w:rPr>
           <w:b/>
           <w:bCs/>
@@ -1784,6 +1858,7 @@
     <w:p>
       <w:pPr>
         <w:pStyle w:val="ListParagraph"/>
+        <w:ind w:left="567"/>
         <w:rPr>
           <w:b/>
           <w:bCs/>
@@ -1798,6 +1873,7 @@
           <w:ilvl w:val="0"/>
           <w:numId w:val="3"/>
         </w:numPr>
+        <w:ind w:left="567"/>
         <w:rPr>
           <w:b/>
           <w:bCs/>
@@ -1843,7 +1919,7 @@
           <w:ilvl w:val="0"/>
           <w:numId w:val="2"/>
         </w:numPr>
-        <w:ind w:left="927"/>
+        <w:ind w:left="567"/>
         <w:rPr>
           <w:b/>
           <w:bCs/>
@@ -1963,6 +2039,7 @@
           <w:ilvl w:val="0"/>
           <w:numId w:val="4"/>
         </w:numPr>
+        <w:ind w:left="567"/>
       </w:pPr>
       <w:r>
         <w:t xml:space="preserve">Viết </w:t>
@@ -1988,6 +2065,7 @@
           <w:ilvl w:val="0"/>
           <w:numId w:val="4"/>
         </w:numPr>
+        <w:ind w:left="567"/>
       </w:pPr>
       <w:r>
         <w:t>Sử dụng node:18 làm base image.</w:t>
@@ -2008,6 +2086,9 @@
         <w:tab/>
       </w:r>
       <w:r>
+        <w:rPr>
+          <w:noProof/>
+        </w:rPr>
         <w:drawing>
           <wp:inline distT="0" distB="0" distL="0" distR="0" wp14:anchorId="283B2431" wp14:editId="6EDD3FB3">
             <wp:extent cx="6324600" cy="3557588"/>
@@ -2086,7 +2167,7 @@
     </w:p>
     <w:p>
       <w:pPr>
-        <w:ind w:left="567"/>
+        <w:ind w:left="720"/>
         <w:rPr>
           <w:b/>
           <w:bCs/>
@@ -2120,8 +2201,9 @@
         <w:pStyle w:val="ListParagraph"/>
         <w:numPr>
           <w:ilvl w:val="0"/>
-          <w:numId w:val="5"/>
+          <w:numId w:val="7"/>
         </w:numPr>
+        <w:ind w:left="1800"/>
       </w:pPr>
       <w:r>
         <w:t>Viết Dockerfile để chạy một ứng dụng Flask hiển thị "Hello, Docker Flask!" trên cổng 5000.</w:t>
@@ -2135,8 +2217,9 @@
         <w:pStyle w:val="ListParagraph"/>
         <w:numPr>
           <w:ilvl w:val="0"/>
-          <w:numId w:val="5"/>
+          <w:numId w:val="7"/>
         </w:numPr>
+        <w:ind w:left="1800"/>
       </w:pPr>
       <w:r>
         <w:t>Sử dụng python:3.9 làm base image.</w:t>
@@ -2162,6 +2245,9 @@
         <w:tab/>
       </w:r>
       <w:r>
+        <w:rPr>
+          <w:noProof/>
+        </w:rPr>
         <w:lastRenderedPageBreak/>
         <w:drawing>
           <wp:inline distT="0" distB="0" distL="0" distR="0" wp14:anchorId="4518A3E0" wp14:editId="1394AB56">
@@ -2280,6 +2366,7 @@
           <w:ilvl w:val="0"/>
           <w:numId w:val="6"/>
         </w:numPr>
+        <w:ind w:left="567"/>
       </w:pPr>
       <w:r>
         <w:t>Viết Dockerfile để build và chạy một ứng dụng React.</w:t>
@@ -2298,6 +2385,7 @@
           <w:ilvl w:val="0"/>
           <w:numId w:val="6"/>
         </w:numPr>
+        <w:ind w:left="567"/>
       </w:pPr>
       <w:r>
         <w:t>Sử dụng node:18-alpine làm base image.</w:t>
@@ -2323,6 +2411,44 @@
         <w:tab/>
       </w:r>
       <w:r>
+        <w:lastRenderedPageBreak/>
+        <w:drawing>
+          <wp:inline distT="0" distB="0" distL="0" distR="0" wp14:anchorId="2A8951F9" wp14:editId="51EEEFC0">
+            <wp:extent cx="6858000" cy="3857625"/>
+            <wp:effectExtent l="0" t="0" r="0" b="9525"/>
+            <wp:docPr id="2100502629" name="Picture 1" descr="A screenshot of a computer&#10;&#10;AI-generated content may be incorrect."/>
+            <wp:cNvGraphicFramePr>
+              <a:graphicFrameLocks xmlns:a="http://schemas.openxmlformats.org/drawingml/2006/main" noChangeAspect="1"/>
+            </wp:cNvGraphicFramePr>
+            <a:graphic xmlns:a="http://schemas.openxmlformats.org/drawingml/2006/main">
+              <a:graphicData uri="http://schemas.openxmlformats.org/drawingml/2006/picture">
+                <pic:pic xmlns:pic="http://schemas.openxmlformats.org/drawingml/2006/picture">
+                  <pic:nvPicPr>
+                    <pic:cNvPr id="2100502629" name="Picture 1" descr="A screenshot of a computer&#10;&#10;AI-generated content may be incorrect."/>
+                    <pic:cNvPicPr/>
+                  </pic:nvPicPr>
+                  <pic:blipFill>
+                    <a:blip r:embed="rId27"/>
+                    <a:stretch>
+                      <a:fillRect/>
+                    </a:stretch>
+                  </pic:blipFill>
+                  <pic:spPr>
+                    <a:xfrm>
+                      <a:off x="0" y="0"/>
+                      <a:ext cx="6858000" cy="3857625"/>
+                    </a:xfrm>
+                    <a:prstGeom prst="rect">
+                      <a:avLst/>
+                    </a:prstGeom>
+                  </pic:spPr>
+                </pic:pic>
+              </a:graphicData>
+            </a:graphic>
+          </wp:inline>
+        </w:drawing>
+      </w:r>
+      <w:r>
         <w:tab/>
       </w:r>
     </w:p>
@@ -2341,7 +2467,15 @@
           <w:bCs/>
         </w:rPr>
         <w:tab/>
-        <w:t>Bài 4: Tạo Dockerfile chạy một trang web tĩnh bằng Nginx</w:t>
+        <w:t xml:space="preserve">Bài 4: </w:t>
+      </w:r>
+      <w:bookmarkStart w:id="0" w:name="OLE_LINK1"/>
+      <w:r>
+        <w:rPr>
+          <w:b/>
+          <w:bCs/>
+        </w:rPr>
+        <w:t>Tạo Dockerfile chạy một trang web tĩnh bằng Nginx</w:t>
       </w:r>
       <w:r>
         <w:rPr>
@@ -2394,6 +2528,7 @@
         <w:tab/>
         <w:t>Tạo một file index.html đơn giản và sử dụng nginx:latest để phục vụ trang web.</w:t>
       </w:r>
+      <w:bookmarkEnd w:id="0"/>
       <w:r>
         <w:tab/>
       </w:r>
@@ -2682,6 +2817,7 @@
         <w:ind w:left="567"/>
       </w:pPr>
       <w:r>
+        <w:lastRenderedPageBreak/>
         <w:tab/>
       </w:r>
       <w:r>
@@ -3035,6 +3171,1131 @@
       <w:r>
         <w:tab/>
         <w:t>Mount mã nguồn từ máy host vào container.</w:t>
+      </w:r>
+    </w:p>
+    <w:p>
+      <w:pPr>
+        <w:ind w:left="567"/>
+      </w:pPr>
+    </w:p>
+    <w:p>
+      <w:pPr>
+        <w:pStyle w:val="Heading2"/>
+        <w:numPr>
+          <w:ilvl w:val="0"/>
+          <w:numId w:val="2"/>
+        </w:numPr>
+        <w:ind w:left="567"/>
+        <w:rPr>
+          <w:b/>
+          <w:bCs/>
+        </w:rPr>
+      </w:pPr>
+      <w:r>
+        <w:rPr>
+          <w:b/>
+          <w:bCs/>
+        </w:rPr>
+        <w:t xml:space="preserve">Phần </w:t>
+      </w:r>
+      <w:r>
+        <w:rPr>
+          <w:b/>
+          <w:bCs/>
+        </w:rPr>
+        <w:t>3</w:t>
+      </w:r>
+      <w:r>
+        <w:rPr>
+          <w:b/>
+          <w:bCs/>
+        </w:rPr>
+        <w:t>:</w:t>
+      </w:r>
+      <w:r>
+        <w:rPr>
+          <w:b/>
+          <w:bCs/>
+        </w:rPr>
+        <w:tab/>
+        <w:t>Thao tác với Dockerfile</w:t>
+      </w:r>
+      <w:r>
+        <w:rPr>
+          <w:b/>
+          <w:bCs/>
+        </w:rPr>
+        <w:t xml:space="preserve"> Compose File</w:t>
+      </w:r>
+    </w:p>
+    <w:p>
+      <w:pPr>
+        <w:pStyle w:val="Heading3"/>
+        <w:ind w:left="567"/>
+        <w:rPr>
+          <w:b/>
+          <w:bCs/>
+        </w:rPr>
+      </w:pPr>
+      <w:r>
+        <w:rPr>
+          <w:b/>
+          <w:bCs/>
+        </w:rPr>
+        <w:t>Bài tập 1: Triển khai WordPress với MySQL</w:t>
+      </w:r>
+      <w:r>
+        <w:rPr>
+          <w:b/>
+          <w:bCs/>
+        </w:rPr>
+        <w:tab/>
+      </w:r>
+      <w:r>
+        <w:rPr>
+          <w:b/>
+          <w:bCs/>
+        </w:rPr>
+        <w:tab/>
+      </w:r>
+      <w:r>
+        <w:rPr>
+          <w:b/>
+          <w:bCs/>
+        </w:rPr>
+        <w:tab/>
+      </w:r>
+      <w:r>
+        <w:rPr>
+          <w:b/>
+          <w:bCs/>
+        </w:rPr>
+        <w:tab/>
+      </w:r>
+      <w:r>
+        <w:rPr>
+          <w:b/>
+          <w:bCs/>
+        </w:rPr>
+        <w:tab/>
+      </w:r>
+    </w:p>
+    <w:p>
+      <w:pPr>
+        <w:ind w:left="1440"/>
+      </w:pPr>
+      <w:r>
+        <w:t>Mục tiêu: Tạo stack WordPress kết nối với MySQL, sử dụng volumes để lưu trữ dữ liệu.</w:t>
+      </w:r>
+      <w:r>
+        <w:tab/>
+      </w:r>
+      <w:r>
+        <w:tab/>
+      </w:r>
+      <w:r>
+        <w:tab/>
+      </w:r>
+      <w:r>
+        <w:tab/>
+      </w:r>
+      <w:r>
+        <w:tab/>
+      </w:r>
+    </w:p>
+    <w:p>
+      <w:pPr>
+        <w:ind w:left="1440"/>
+      </w:pPr>
+      <w:r>
+        <w:t>Yêu cầu:</w:t>
+      </w:r>
+      <w:r>
+        <w:tab/>
+      </w:r>
+      <w:r>
+        <w:tab/>
+      </w:r>
+      <w:r>
+        <w:tab/>
+      </w:r>
+      <w:r>
+        <w:tab/>
+      </w:r>
+      <w:r>
+        <w:tab/>
+      </w:r>
+    </w:p>
+    <w:p>
+      <w:pPr>
+        <w:ind w:left="1440"/>
+      </w:pPr>
+      <w:r>
+        <w:tab/>
+        <w:t>1. Sử dụng image wordpress:latest (port 80).</w:t>
+      </w:r>
+      <w:r>
+        <w:tab/>
+      </w:r>
+      <w:r>
+        <w:tab/>
+      </w:r>
+      <w:r>
+        <w:tab/>
+      </w:r>
+      <w:r>
+        <w:tab/>
+      </w:r>
+    </w:p>
+    <w:p>
+      <w:pPr>
+        <w:ind w:left="1440"/>
+      </w:pPr>
+      <w:r>
+        <w:tab/>
+        <w:t>2. Sử dụng image mysql:5.7 (port 3306).</w:t>
+      </w:r>
+      <w:r>
+        <w:tab/>
+      </w:r>
+      <w:r>
+        <w:tab/>
+      </w:r>
+      <w:r>
+        <w:tab/>
+      </w:r>
+      <w:r>
+        <w:tab/>
+      </w:r>
+    </w:p>
+    <w:p>
+      <w:pPr>
+        <w:ind w:left="1440"/>
+      </w:pPr>
+      <w:r>
+        <w:tab/>
+        <w:t>3. Volume cho database (/var/lib/mysql).</w:t>
+      </w:r>
+      <w:r>
+        <w:tab/>
+      </w:r>
+      <w:r>
+        <w:tab/>
+      </w:r>
+      <w:r>
+        <w:tab/>
+      </w:r>
+      <w:r>
+        <w:tab/>
+      </w:r>
+    </w:p>
+    <w:p>
+      <w:pPr>
+        <w:ind w:left="1440"/>
+      </w:pPr>
+      <w:r>
+        <w:tab/>
+        <w:t>4. Biến môi trường cho MySQL:</w:t>
+      </w:r>
+      <w:r>
+        <w:tab/>
+      </w:r>
+      <w:r>
+        <w:tab/>
+      </w:r>
+      <w:r>
+        <w:tab/>
+      </w:r>
+      <w:r>
+        <w:tab/>
+      </w:r>
+    </w:p>
+    <w:p>
+      <w:pPr>
+        <w:ind w:left="1440"/>
+      </w:pPr>
+      <w:r>
+        <w:tab/>
+      </w:r>
+      <w:r>
+        <w:tab/>
+        <w:t>MYSQL_ROOT_PASSWORD, MYSQL_DATABASE, MYSQL_USER, MYSQL_PASSWORD</w:t>
+      </w:r>
+      <w:r>
+        <w:tab/>
+      </w:r>
+      <w:r>
+        <w:tab/>
+      </w:r>
+      <w:r>
+        <w:tab/>
+      </w:r>
+    </w:p>
+    <w:p>
+      <w:pPr>
+        <w:ind w:left="1440"/>
+      </w:pPr>
+      <w:r>
+        <w:lastRenderedPageBreak/>
+        <w:tab/>
+        <w:t>Gợi ý:</w:t>
+      </w:r>
+      <w:r>
+        <w:tab/>
+      </w:r>
+      <w:r>
+        <w:tab/>
+      </w:r>
+      <w:r>
+        <w:tab/>
+      </w:r>
+      <w:r>
+        <w:tab/>
+      </w:r>
+    </w:p>
+    <w:p>
+      <w:pPr>
+        <w:ind w:left="1440"/>
+      </w:pPr>
+      <w:r>
+        <w:tab/>
+      </w:r>
+      <w:r>
+        <w:tab/>
+        <w:t>WordPress cần khai báo depends_on MySQL.</w:t>
+      </w:r>
+      <w:r>
+        <w:tab/>
+      </w:r>
+      <w:r>
+        <w:tab/>
+      </w:r>
+      <w:r>
+        <w:tab/>
+      </w:r>
+    </w:p>
+    <w:p>
+      <w:pPr>
+        <w:ind w:left="1440"/>
+      </w:pPr>
+      <w:r>
+        <w:tab/>
+      </w:r>
+      <w:r>
+        <w:tab/>
+        <w:t>Sử dụng network tùy chỉnh để kết nối giữa 2 service.</w:t>
+      </w:r>
+      <w:r>
+        <w:tab/>
+      </w:r>
+      <w:r>
+        <w:tab/>
+      </w:r>
+      <w:r>
+        <w:tab/>
+      </w:r>
+    </w:p>
+    <w:p>
+      <w:pPr>
+        <w:ind w:left="567"/>
+      </w:pPr>
+      <w:r>
+        <w:tab/>
+      </w:r>
+      <w:r>
+        <w:tab/>
+      </w:r>
+      <w:r>
+        <w:tab/>
+      </w:r>
+      <w:r>
+        <w:tab/>
+      </w:r>
+      <w:r>
+        <w:tab/>
+      </w:r>
+    </w:p>
+    <w:p>
+      <w:pPr>
+        <w:pStyle w:val="Heading3"/>
+        <w:ind w:left="567"/>
+        <w:rPr>
+          <w:b/>
+          <w:bCs/>
+        </w:rPr>
+      </w:pPr>
+      <w:r>
+        <w:rPr>
+          <w:b/>
+          <w:bCs/>
+        </w:rPr>
+        <w:t>Bài tập 2: Ứng dụng Node.js + MongoDB</w:t>
+      </w:r>
+      <w:r>
+        <w:rPr>
+          <w:b/>
+          <w:bCs/>
+        </w:rPr>
+        <w:tab/>
+      </w:r>
+      <w:r>
+        <w:rPr>
+          <w:b/>
+          <w:bCs/>
+        </w:rPr>
+        <w:tab/>
+      </w:r>
+      <w:r>
+        <w:rPr>
+          <w:b/>
+          <w:bCs/>
+        </w:rPr>
+        <w:tab/>
+      </w:r>
+      <w:r>
+        <w:rPr>
+          <w:b/>
+          <w:bCs/>
+        </w:rPr>
+        <w:tab/>
+      </w:r>
+      <w:r>
+        <w:rPr>
+          <w:b/>
+          <w:bCs/>
+        </w:rPr>
+        <w:tab/>
+      </w:r>
+    </w:p>
+    <w:p>
+      <w:pPr>
+        <w:ind w:left="1440"/>
+      </w:pPr>
+      <w:r>
+        <w:t>Mục tiêu: Triển khai ứng dụng Node.js (lưu dữ liệu vào MongoDB) và MongoDB với volume.</w:t>
+      </w:r>
+      <w:r>
+        <w:tab/>
+      </w:r>
+      <w:r>
+        <w:tab/>
+      </w:r>
+      <w:r>
+        <w:tab/>
+      </w:r>
+      <w:r>
+        <w:tab/>
+      </w:r>
+      <w:r>
+        <w:tab/>
+      </w:r>
+    </w:p>
+    <w:p>
+      <w:pPr>
+        <w:ind w:left="1440"/>
+      </w:pPr>
+      <w:r>
+        <w:t>Yêu cầu:</w:t>
+      </w:r>
+      <w:r>
+        <w:tab/>
+      </w:r>
+      <w:r>
+        <w:tab/>
+      </w:r>
+      <w:r>
+        <w:tab/>
+      </w:r>
+      <w:r>
+        <w:tab/>
+      </w:r>
+      <w:r>
+        <w:tab/>
+      </w:r>
+    </w:p>
+    <w:p>
+      <w:pPr>
+        <w:ind w:left="1440"/>
+      </w:pPr>
+      <w:r>
+        <w:tab/>
+        <w:t>1. Viết Dockerfile cho ứng dụng Node.js (ví dụ: REST API đơn giản).</w:t>
+      </w:r>
+      <w:r>
+        <w:tab/>
+      </w:r>
+      <w:r>
+        <w:tab/>
+      </w:r>
+      <w:r>
+        <w:tab/>
+      </w:r>
+      <w:r>
+        <w:tab/>
+      </w:r>
+    </w:p>
+    <w:p>
+      <w:pPr>
+        <w:ind w:left="1440"/>
+      </w:pPr>
+      <w:r>
+        <w:tab/>
+        <w:t>2. Sử dụng image mongo:latest (port 27017).</w:t>
+      </w:r>
+      <w:r>
+        <w:tab/>
+      </w:r>
+      <w:r>
+        <w:tab/>
+      </w:r>
+      <w:r>
+        <w:tab/>
+      </w:r>
+      <w:r>
+        <w:tab/>
+      </w:r>
+    </w:p>
+    <w:p>
+      <w:pPr>
+        <w:ind w:left="1440"/>
+      </w:pPr>
+      <w:r>
+        <w:tab/>
+        <w:t>3. Volume cho MongoDB (/data/db).</w:t>
+      </w:r>
+      <w:r>
+        <w:tab/>
+      </w:r>
+      <w:r>
+        <w:tab/>
+      </w:r>
+      <w:r>
+        <w:tab/>
+      </w:r>
+      <w:r>
+        <w:tab/>
+      </w:r>
+    </w:p>
+    <w:p>
+      <w:pPr>
+        <w:ind w:left="1440"/>
+      </w:pPr>
+      <w:r>
+        <w:tab/>
+        <w:t>4. Đảm bảo Node.js service khởi động sau MongoDB (depends_on + healthcheck).</w:t>
+      </w:r>
+      <w:r>
+        <w:tab/>
+      </w:r>
+      <w:r>
+        <w:tab/>
+      </w:r>
+      <w:r>
+        <w:tab/>
+      </w:r>
+      <w:r>
+        <w:tab/>
+      </w:r>
+    </w:p>
+    <w:p>
+      <w:pPr>
+        <w:ind w:left="567"/>
+      </w:pPr>
+      <w:r>
+        <w:tab/>
+      </w:r>
+      <w:r>
+        <w:tab/>
+      </w:r>
+      <w:r>
+        <w:tab/>
+      </w:r>
+      <w:r>
+        <w:tab/>
+      </w:r>
+      <w:r>
+        <w:tab/>
+      </w:r>
+    </w:p>
+    <w:p>
+      <w:pPr>
+        <w:pStyle w:val="Heading3"/>
+        <w:ind w:left="567"/>
+        <w:rPr>
+          <w:b/>
+          <w:bCs/>
+        </w:rPr>
+      </w:pPr>
+      <w:r>
+        <w:rPr>
+          <w:b/>
+          <w:bCs/>
+        </w:rPr>
+        <w:t>Bài tập 3: Load Balancing với Nginx + Flask</w:t>
+      </w:r>
+      <w:r>
+        <w:rPr>
+          <w:b/>
+          <w:bCs/>
+        </w:rPr>
+        <w:tab/>
+      </w:r>
+      <w:r>
+        <w:rPr>
+          <w:b/>
+          <w:bCs/>
+        </w:rPr>
+        <w:tab/>
+      </w:r>
+      <w:r>
+        <w:rPr>
+          <w:b/>
+          <w:bCs/>
+        </w:rPr>
+        <w:tab/>
+      </w:r>
+      <w:r>
+        <w:rPr>
+          <w:b/>
+          <w:bCs/>
+        </w:rPr>
+        <w:tab/>
+      </w:r>
+      <w:r>
+        <w:rPr>
+          <w:b/>
+          <w:bCs/>
+        </w:rPr>
+        <w:tab/>
+      </w:r>
+    </w:p>
+    <w:p>
+      <w:pPr>
+        <w:ind w:left="1440"/>
+      </w:pPr>
+      <w:r>
+        <w:t>Mục tiêu: Cân bằng tải giữa 2 instance Flask dùng Nginx.</w:t>
+      </w:r>
+      <w:r>
+        <w:tab/>
+      </w:r>
+      <w:r>
+        <w:tab/>
+      </w:r>
+      <w:r>
+        <w:tab/>
+      </w:r>
+      <w:r>
+        <w:tab/>
+      </w:r>
+      <w:r>
+        <w:tab/>
+      </w:r>
+    </w:p>
+    <w:p>
+      <w:pPr>
+        <w:ind w:left="1440"/>
+      </w:pPr>
+      <w:r>
+        <w:t>Yêu cầu:</w:t>
+      </w:r>
+      <w:r>
+        <w:tab/>
+      </w:r>
+      <w:r>
+        <w:tab/>
+      </w:r>
+      <w:r>
+        <w:tab/>
+      </w:r>
+      <w:r>
+        <w:tab/>
+      </w:r>
+      <w:r>
+        <w:tab/>
+      </w:r>
+    </w:p>
+    <w:p>
+      <w:pPr>
+        <w:ind w:left="1440"/>
+      </w:pPr>
+      <w:r>
+        <w:tab/>
+        <w:t>1. 2 service Flask (sử dụng app.py từ bài tập trước, port 5000).</w:t>
+      </w:r>
+      <w:r>
+        <w:tab/>
+      </w:r>
+      <w:r>
+        <w:tab/>
+      </w:r>
+      <w:r>
+        <w:tab/>
+      </w:r>
+      <w:r>
+        <w:tab/>
+      </w:r>
+    </w:p>
+    <w:p>
+      <w:pPr>
+        <w:ind w:left="1440"/>
+      </w:pPr>
+      <w:r>
+        <w:tab/>
+        <w:t>2. 1 service Nginx (port 8080) cấu hình làm reverse proxy:</w:t>
+      </w:r>
+      <w:r>
+        <w:tab/>
+      </w:r>
+      <w:r>
+        <w:tab/>
+      </w:r>
+      <w:r>
+        <w:tab/>
+      </w:r>
+      <w:r>
+        <w:tab/>
+      </w:r>
+    </w:p>
+    <w:p>
+      <w:pPr>
+        <w:ind w:left="1440"/>
+      </w:pPr>
+      <w:r>
+        <w:tab/>
+      </w:r>
+      <w:r>
+        <w:tab/>
+        <w:t>Chuyển request / đến các Flask instance (round-robin).</w:t>
+      </w:r>
+      <w:r>
+        <w:tab/>
+      </w:r>
+      <w:r>
+        <w:tab/>
+      </w:r>
+      <w:r>
+        <w:tab/>
+      </w:r>
+    </w:p>
+    <w:p>
+      <w:pPr>
+        <w:ind w:left="1440"/>
+      </w:pPr>
+      <w:r>
+        <w:tab/>
+        <w:t>3. Tạo custom network và Nginx config.</w:t>
+      </w:r>
+      <w:r>
+        <w:tab/>
+      </w:r>
+      <w:r>
+        <w:tab/>
+      </w:r>
+      <w:r>
+        <w:tab/>
+      </w:r>
+      <w:r>
+        <w:tab/>
+      </w:r>
+    </w:p>
+    <w:p>
+      <w:pPr>
+        <w:ind w:left="567"/>
+      </w:pPr>
+      <w:r>
+        <w:tab/>
+      </w:r>
+      <w:r>
+        <w:tab/>
+      </w:r>
+      <w:r>
+        <w:tab/>
+      </w:r>
+      <w:r>
+        <w:tab/>
+      </w:r>
+      <w:r>
+        <w:tab/>
+      </w:r>
+    </w:p>
+    <w:p>
+      <w:pPr>
+        <w:pStyle w:val="Heading3"/>
+        <w:ind w:left="567"/>
+        <w:rPr>
+          <w:b/>
+          <w:bCs/>
+        </w:rPr>
+      </w:pPr>
+      <w:r>
+        <w:rPr>
+          <w:b/>
+          <w:bCs/>
+        </w:rPr>
+        <w:t>Bài tập 4: Prometheus + Grafana Monitoring</w:t>
+      </w:r>
+      <w:r>
+        <w:rPr>
+          <w:b/>
+          <w:bCs/>
+        </w:rPr>
+        <w:tab/>
+      </w:r>
+      <w:r>
+        <w:rPr>
+          <w:b/>
+          <w:bCs/>
+        </w:rPr>
+        <w:tab/>
+      </w:r>
+      <w:r>
+        <w:rPr>
+          <w:b/>
+          <w:bCs/>
+        </w:rPr>
+        <w:tab/>
+      </w:r>
+      <w:r>
+        <w:rPr>
+          <w:b/>
+          <w:bCs/>
+        </w:rPr>
+        <w:tab/>
+      </w:r>
+      <w:r>
+        <w:rPr>
+          <w:b/>
+          <w:bCs/>
+        </w:rPr>
+        <w:tab/>
+      </w:r>
+    </w:p>
+    <w:p>
+      <w:pPr>
+        <w:ind w:left="1440"/>
+      </w:pPr>
+      <w:r>
+        <w:t>Mục tiêu: Giám sát Docker containers dùng Prometheus và Grafana.</w:t>
+      </w:r>
+      <w:r>
+        <w:tab/>
+      </w:r>
+      <w:r>
+        <w:tab/>
+      </w:r>
+      <w:r>
+        <w:tab/>
+      </w:r>
+      <w:r>
+        <w:tab/>
+      </w:r>
+      <w:r>
+        <w:tab/>
+      </w:r>
+    </w:p>
+    <w:p>
+      <w:pPr>
+        <w:ind w:left="1440"/>
+      </w:pPr>
+      <w:r>
+        <w:t>Yêu cầu:</w:t>
+      </w:r>
+      <w:r>
+        <w:tab/>
+      </w:r>
+      <w:r>
+        <w:tab/>
+      </w:r>
+      <w:r>
+        <w:tab/>
+      </w:r>
+      <w:r>
+        <w:tab/>
+      </w:r>
+      <w:r>
+        <w:tab/>
+      </w:r>
+    </w:p>
+    <w:p>
+      <w:pPr>
+        <w:ind w:left="1440"/>
+      </w:pPr>
+      <w:r>
+        <w:tab/>
+        <w:t>1. Service Prometheus (port 9090) với file cấu hình thu thập metrics từ Docker.</w:t>
+      </w:r>
+      <w:r>
+        <w:tab/>
+      </w:r>
+      <w:r>
+        <w:tab/>
+      </w:r>
+      <w:r>
+        <w:tab/>
+      </w:r>
+      <w:r>
+        <w:tab/>
+      </w:r>
+    </w:p>
+    <w:p>
+      <w:pPr>
+        <w:ind w:left="1440"/>
+      </w:pPr>
+      <w:r>
+        <w:tab/>
+        <w:t>2. Service Grafana (port 3000) kết nối đến Prometheus.</w:t>
+      </w:r>
+      <w:r>
+        <w:tab/>
+      </w:r>
+      <w:r>
+        <w:tab/>
+      </w:r>
+      <w:r>
+        <w:tab/>
+      </w:r>
+      <w:r>
+        <w:tab/>
+      </w:r>
+    </w:p>
+    <w:p>
+      <w:pPr>
+        <w:ind w:left="1440"/>
+      </w:pPr>
+      <w:r>
+        <w:lastRenderedPageBreak/>
+        <w:tab/>
+        <w:t>3. Volume để lưu dữ liệu Prometheus và Grafana.</w:t>
+      </w:r>
+      <w:r>
+        <w:tab/>
+      </w:r>
+      <w:r>
+        <w:tab/>
+      </w:r>
+      <w:r>
+        <w:tab/>
+      </w:r>
+      <w:r>
+        <w:tab/>
+      </w:r>
+    </w:p>
+    <w:p>
+      <w:pPr>
+        <w:ind w:left="567"/>
+      </w:pPr>
+      <w:r>
+        <w:tab/>
+      </w:r>
+      <w:r>
+        <w:tab/>
+      </w:r>
+      <w:r>
+        <w:tab/>
+      </w:r>
+      <w:r>
+        <w:tab/>
+      </w:r>
+      <w:r>
+        <w:tab/>
+      </w:r>
+    </w:p>
+    <w:p>
+      <w:pPr>
+        <w:pStyle w:val="Heading3"/>
+        <w:ind w:left="567"/>
+        <w:rPr>
+          <w:b/>
+          <w:bCs/>
+        </w:rPr>
+      </w:pPr>
+      <w:r>
+        <w:rPr>
+          <w:b/>
+          <w:bCs/>
+        </w:rPr>
+        <w:t>Bài tập 5: Multi-tier Voting App</w:t>
+      </w:r>
+      <w:r>
+        <w:rPr>
+          <w:b/>
+          <w:bCs/>
+        </w:rPr>
+        <w:tab/>
+      </w:r>
+      <w:r>
+        <w:rPr>
+          <w:b/>
+          <w:bCs/>
+        </w:rPr>
+        <w:tab/>
+      </w:r>
+      <w:r>
+        <w:rPr>
+          <w:b/>
+          <w:bCs/>
+        </w:rPr>
+        <w:tab/>
+      </w:r>
+      <w:r>
+        <w:rPr>
+          <w:b/>
+          <w:bCs/>
+        </w:rPr>
+        <w:tab/>
+      </w:r>
+      <w:r>
+        <w:rPr>
+          <w:b/>
+          <w:bCs/>
+        </w:rPr>
+        <w:tab/>
+      </w:r>
+    </w:p>
+    <w:p>
+      <w:pPr>
+        <w:ind w:left="1440"/>
+      </w:pPr>
+      <w:r>
+        <w:t>Mục tiêu: Triển khai ứng dụng voting gồm 5 services (Tham khảo từ Docker Docs).</w:t>
+      </w:r>
+      <w:r>
+        <w:tab/>
+      </w:r>
+      <w:r>
+        <w:tab/>
+      </w:r>
+      <w:r>
+        <w:tab/>
+      </w:r>
+      <w:r>
+        <w:tab/>
+      </w:r>
+      <w:r>
+        <w:tab/>
+      </w:r>
+    </w:p>
+    <w:p>
+      <w:pPr>
+        <w:ind w:left="1440"/>
+      </w:pPr>
+      <w:r>
+        <w:t>Yêu cầu:</w:t>
+      </w:r>
+      <w:r>
+        <w:tab/>
+      </w:r>
+      <w:r>
+        <w:tab/>
+      </w:r>
+      <w:r>
+        <w:tab/>
+      </w:r>
+      <w:r>
+        <w:tab/>
+      </w:r>
+      <w:r>
+        <w:tab/>
+      </w:r>
+    </w:p>
+    <w:p>
+      <w:pPr>
+        <w:ind w:left="1440"/>
+      </w:pPr>
+      <w:r>
+        <w:tab/>
+        <w:t>1. Frontend: vote (Python, port 5000).</w:t>
+      </w:r>
+      <w:r>
+        <w:tab/>
+      </w:r>
+      <w:r>
+        <w:tab/>
+      </w:r>
+      <w:r>
+        <w:tab/>
+      </w:r>
+      <w:r>
+        <w:tab/>
+      </w:r>
+    </w:p>
+    <w:p>
+      <w:pPr>
+        <w:ind w:left="1440"/>
+      </w:pPr>
+      <w:r>
+        <w:tab/>
+        <w:t>2. Backend: result (Node.js, port 5001).</w:t>
+      </w:r>
+      <w:r>
+        <w:tab/>
+      </w:r>
+      <w:r>
+        <w:tab/>
+      </w:r>
+      <w:r>
+        <w:tab/>
+      </w:r>
+      <w:r>
+        <w:tab/>
+      </w:r>
+    </w:p>
+    <w:p>
+      <w:pPr>
+        <w:ind w:left="1440"/>
+      </w:pPr>
+      <w:r>
+        <w:tab/>
+        <w:t>3. Redis (lưu tạm vote).</w:t>
+      </w:r>
+      <w:r>
+        <w:tab/>
+      </w:r>
+      <w:r>
+        <w:tab/>
+      </w:r>
+      <w:r>
+        <w:tab/>
+      </w:r>
+      <w:r>
+        <w:tab/>
+      </w:r>
+    </w:p>
+    <w:p>
+      <w:pPr>
+        <w:ind w:left="1440"/>
+      </w:pPr>
+      <w:r>
+        <w:tab/>
+        <w:t>4. Worker (Java) xử lý vote từ Redis sang DB.</w:t>
+      </w:r>
+      <w:r>
+        <w:tab/>
+      </w:r>
+      <w:r>
+        <w:tab/>
+      </w:r>
+      <w:r>
+        <w:tab/>
+      </w:r>
+      <w:r>
+        <w:tab/>
+      </w:r>
+    </w:p>
+    <w:p>
+      <w:pPr>
+        <w:ind w:left="1440"/>
+      </w:pPr>
+      <w:r>
+        <w:tab/>
+        <w:t>5. Postgres (lưu kết quả).</w:t>
+      </w:r>
+      <w:r>
+        <w:tab/>
+      </w:r>
+      <w:r>
+        <w:tab/>
       </w:r>
       <w:r>
         <w:tab/>
@@ -3065,7 +4326,7 @@
       <w:lvlText w:val=""/>
       <w:lvlJc w:val="left"/>
       <w:pPr>
-        <w:ind w:left="1287" w:hanging="360"/>
+        <w:ind w:left="3087" w:hanging="360"/>
       </w:pPr>
       <w:rPr>
         <w:rFonts w:ascii="Symbol" w:hAnsi="Symbol" w:hint="default"/>
@@ -3077,7 +4338,7 @@
       <w:lvlText w:val="o"/>
       <w:lvlJc w:val="left"/>
       <w:pPr>
-        <w:ind w:left="2007" w:hanging="360"/>
+        <w:ind w:left="3807" w:hanging="360"/>
       </w:pPr>
       <w:rPr>
         <w:rFonts w:ascii="Courier New" w:hAnsi="Courier New" w:cs="Courier New" w:hint="default"/>
@@ -3089,7 +4350,7 @@
       <w:lvlText w:val=""/>
       <w:lvlJc w:val="left"/>
       <w:pPr>
-        <w:ind w:left="2727" w:hanging="360"/>
+        <w:ind w:left="4527" w:hanging="360"/>
       </w:pPr>
       <w:rPr>
         <w:rFonts w:ascii="Wingdings" w:hAnsi="Wingdings" w:hint="default"/>
@@ -3101,7 +4362,7 @@
       <w:lvlText w:val=""/>
       <w:lvlJc w:val="left"/>
       <w:pPr>
-        <w:ind w:left="3447" w:hanging="360"/>
+        <w:ind w:left="5247" w:hanging="360"/>
       </w:pPr>
       <w:rPr>
         <w:rFonts w:ascii="Symbol" w:hAnsi="Symbol" w:hint="default"/>
@@ -3113,7 +4374,7 @@
       <w:lvlText w:val="o"/>
       <w:lvlJc w:val="left"/>
       <w:pPr>
-        <w:ind w:left="4167" w:hanging="360"/>
+        <w:ind w:left="5967" w:hanging="360"/>
       </w:pPr>
       <w:rPr>
         <w:rFonts w:ascii="Courier New" w:hAnsi="Courier New" w:cs="Courier New" w:hint="default"/>
@@ -3125,7 +4386,7 @@
       <w:lvlText w:val=""/>
       <w:lvlJc w:val="left"/>
       <w:pPr>
-        <w:ind w:left="4887" w:hanging="360"/>
+        <w:ind w:left="6687" w:hanging="360"/>
       </w:pPr>
       <w:rPr>
         <w:rFonts w:ascii="Wingdings" w:hAnsi="Wingdings" w:hint="default"/>
@@ -3137,7 +4398,7 @@
       <w:lvlText w:val=""/>
       <w:lvlJc w:val="left"/>
       <w:pPr>
-        <w:ind w:left="5607" w:hanging="360"/>
+        <w:ind w:left="7407" w:hanging="360"/>
       </w:pPr>
       <w:rPr>
         <w:rFonts w:ascii="Symbol" w:hAnsi="Symbol" w:hint="default"/>
@@ -3149,7 +4410,7 @@
       <w:lvlText w:val="o"/>
       <w:lvlJc w:val="left"/>
       <w:pPr>
-        <w:ind w:left="6327" w:hanging="360"/>
+        <w:ind w:left="8127" w:hanging="360"/>
       </w:pPr>
       <w:rPr>
         <w:rFonts w:ascii="Courier New" w:hAnsi="Courier New" w:cs="Courier New" w:hint="default"/>
@@ -3161,7 +4422,7 @@
       <w:lvlText w:val=""/>
       <w:lvlJc w:val="left"/>
       <w:pPr>
-        <w:ind w:left="7047" w:hanging="360"/>
+        <w:ind w:left="8847" w:hanging="360"/>
       </w:pPr>
       <w:rPr>
         <w:rFonts w:ascii="Wingdings" w:hAnsi="Wingdings" w:hint="default"/>
@@ -3344,6 +4605,119 @@
     </w:lvl>
   </w:abstractNum>
   <w:abstractNum w:abstractNumId="3" w15:restartNumberingAfterBreak="0">
+    <w:nsid w:val="38B82621"/>
+    <w:multiLevelType w:val="hybridMultilevel"/>
+    <w:tmpl w:val="0B7E2CF2"/>
+    <w:lvl w:ilvl="0" w:tplc="C63446AA">
+      <w:start w:val="1"/>
+      <w:numFmt w:val="bullet"/>
+      <w:lvlText w:val="-"/>
+      <w:lvlJc w:val="left"/>
+      <w:pPr>
+        <w:ind w:left="1647" w:hanging="360"/>
+      </w:pPr>
+      <w:rPr>
+        <w:rFonts w:ascii="Times New Roman" w:hAnsi="Times New Roman" w:cs="Times New Roman" w:hint="default"/>
+      </w:rPr>
+    </w:lvl>
+    <w:lvl w:ilvl="1" w:tplc="FFFFFFFF">
+      <w:start w:val="1"/>
+      <w:numFmt w:val="bullet"/>
+      <w:lvlText w:val="o"/>
+      <w:lvlJc w:val="left"/>
+      <w:pPr>
+        <w:ind w:left="2367" w:hanging="360"/>
+      </w:pPr>
+      <w:rPr>
+        <w:rFonts w:ascii="Courier New" w:hAnsi="Courier New" w:cs="Courier New" w:hint="default"/>
+      </w:rPr>
+    </w:lvl>
+    <w:lvl w:ilvl="2" w:tplc="FFFFFFFF" w:tentative="1">
+      <w:start w:val="1"/>
+      <w:numFmt w:val="bullet"/>
+      <w:lvlText w:val=""/>
+      <w:lvlJc w:val="left"/>
+      <w:pPr>
+        <w:ind w:left="3087" w:hanging="360"/>
+      </w:pPr>
+      <w:rPr>
+        <w:rFonts w:ascii="Wingdings" w:hAnsi="Wingdings" w:hint="default"/>
+      </w:rPr>
+    </w:lvl>
+    <w:lvl w:ilvl="3" w:tplc="FFFFFFFF" w:tentative="1">
+      <w:start w:val="1"/>
+      <w:numFmt w:val="bullet"/>
+      <w:lvlText w:val=""/>
+      <w:lvlJc w:val="left"/>
+      <w:pPr>
+        <w:ind w:left="3807" w:hanging="360"/>
+      </w:pPr>
+      <w:rPr>
+        <w:rFonts w:ascii="Symbol" w:hAnsi="Symbol" w:hint="default"/>
+      </w:rPr>
+    </w:lvl>
+    <w:lvl w:ilvl="4" w:tplc="FFFFFFFF" w:tentative="1">
+      <w:start w:val="1"/>
+      <w:numFmt w:val="bullet"/>
+      <w:lvlText w:val="o"/>
+      <w:lvlJc w:val="left"/>
+      <w:pPr>
+        <w:ind w:left="4527" w:hanging="360"/>
+      </w:pPr>
+      <w:rPr>
+        <w:rFonts w:ascii="Courier New" w:hAnsi="Courier New" w:cs="Courier New" w:hint="default"/>
+      </w:rPr>
+    </w:lvl>
+    <w:lvl w:ilvl="5" w:tplc="FFFFFFFF" w:tentative="1">
+      <w:start w:val="1"/>
+      <w:numFmt w:val="bullet"/>
+      <w:lvlText w:val=""/>
+      <w:lvlJc w:val="left"/>
+      <w:pPr>
+        <w:ind w:left="5247" w:hanging="360"/>
+      </w:pPr>
+      <w:rPr>
+        <w:rFonts w:ascii="Wingdings" w:hAnsi="Wingdings" w:hint="default"/>
+      </w:rPr>
+    </w:lvl>
+    <w:lvl w:ilvl="6" w:tplc="FFFFFFFF" w:tentative="1">
+      <w:start w:val="1"/>
+      <w:numFmt w:val="bullet"/>
+      <w:lvlText w:val=""/>
+      <w:lvlJc w:val="left"/>
+      <w:pPr>
+        <w:ind w:left="5967" w:hanging="360"/>
+      </w:pPr>
+      <w:rPr>
+        <w:rFonts w:ascii="Symbol" w:hAnsi="Symbol" w:hint="default"/>
+      </w:rPr>
+    </w:lvl>
+    <w:lvl w:ilvl="7" w:tplc="FFFFFFFF" w:tentative="1">
+      <w:start w:val="1"/>
+      <w:numFmt w:val="bullet"/>
+      <w:lvlText w:val="o"/>
+      <w:lvlJc w:val="left"/>
+      <w:pPr>
+        <w:ind w:left="6687" w:hanging="360"/>
+      </w:pPr>
+      <w:rPr>
+        <w:rFonts w:ascii="Courier New" w:hAnsi="Courier New" w:cs="Courier New" w:hint="default"/>
+      </w:rPr>
+    </w:lvl>
+    <w:lvl w:ilvl="8" w:tplc="FFFFFFFF" w:tentative="1">
+      <w:start w:val="1"/>
+      <w:numFmt w:val="bullet"/>
+      <w:lvlText w:val=""/>
+      <w:lvlJc w:val="left"/>
+      <w:pPr>
+        <w:ind w:left="7407" w:hanging="360"/>
+      </w:pPr>
+      <w:rPr>
+        <w:rFonts w:ascii="Wingdings" w:hAnsi="Wingdings" w:hint="default"/>
+      </w:rPr>
+    </w:lvl>
+  </w:abstractNum>
+  <w:abstractNum w:abstractNumId="4" w15:restartNumberingAfterBreak="0">
     <w:nsid w:val="3ED419F5"/>
     <w:multiLevelType w:val="hybridMultilevel"/>
     <w:tmpl w:val="ED7C59EC"/>
@@ -3456,7 +4830,7 @@
       </w:rPr>
     </w:lvl>
   </w:abstractNum>
-  <w:abstractNum w:abstractNumId="4" w15:restartNumberingAfterBreak="0">
+  <w:abstractNum w:abstractNumId="5" w15:restartNumberingAfterBreak="0">
     <w:nsid w:val="53BE5BE6"/>
     <w:multiLevelType w:val="hybridMultilevel"/>
     <w:tmpl w:val="80A0DBC4"/>
@@ -3569,7 +4943,7 @@
       </w:rPr>
     </w:lvl>
   </w:abstractNum>
-  <w:abstractNum w:abstractNumId="5" w15:restartNumberingAfterBreak="0">
+  <w:abstractNum w:abstractNumId="6" w15:restartNumberingAfterBreak="0">
     <w:nsid w:val="6AE63D52"/>
     <w:multiLevelType w:val="hybridMultilevel"/>
     <w:tmpl w:val="6D50F0CC"/>
@@ -3579,7 +4953,7 @@
       <w:lvlText w:val="%1."/>
       <w:lvlJc w:val="left"/>
       <w:pPr>
-        <w:ind w:left="1287" w:hanging="360"/>
+        <w:ind w:left="928" w:hanging="360"/>
       </w:pPr>
     </w:lvl>
     <w:lvl w:ilvl="1" w:tplc="04090019" w:tentative="1">
@@ -3659,19 +5033,22 @@
     <w:abstractNumId w:val="1"/>
   </w:num>
   <w:num w:numId="2" w16cid:durableId="1767463794">
-    <w:abstractNumId w:val="5"/>
+    <w:abstractNumId w:val="6"/>
   </w:num>
   <w:num w:numId="3" w16cid:durableId="1462454090">
     <w:abstractNumId w:val="2"/>
   </w:num>
   <w:num w:numId="4" w16cid:durableId="684403686">
-    <w:abstractNumId w:val="3"/>
+    <w:abstractNumId w:val="4"/>
   </w:num>
   <w:num w:numId="5" w16cid:durableId="448823167">
     <w:abstractNumId w:val="0"/>
   </w:num>
   <w:num w:numId="6" w16cid:durableId="1476873112">
-    <w:abstractNumId w:val="4"/>
+    <w:abstractNumId w:val="5"/>
+  </w:num>
+  <w:num w:numId="7" w16cid:durableId="2133405111">
+    <w:abstractNumId w:val="3"/>
   </w:num>
 </w:numbering>
 </file>
@@ -4277,6 +5654,7 @@
   <w:style w:type="character" w:default="1" w:styleId="DefaultParagraphFont">
     <w:name w:val="Default Paragraph Font"/>
     <w:uiPriority w:val="1"/>
+    <w:semiHidden/>
     <w:unhideWhenUsed/>
   </w:style>
   <w:style w:type="table" w:default="1" w:styleId="TableNormal">

</xml_diff>

<commit_message>
feat: add Docker setup for a simple Go application with multi-stage build
</commit_message>
<xml_diff>
--- a/lab4_5-docker/docker_part_1.docx
+++ b/lab4_5-docker/docker_part_1.docx
@@ -2541,16 +2541,54 @@
         <w:ind w:left="567"/>
       </w:pPr>
       <w:r>
-        <w:tab/>
-      </w:r>
-      <w:r>
-        <w:tab/>
-      </w:r>
-      <w:r>
-        <w:tab/>
-      </w:r>
-      <w:r>
-        <w:tab/>
+        <w:lastRenderedPageBreak/>
+        <w:tab/>
+      </w:r>
+      <w:r>
+        <w:tab/>
+      </w:r>
+      <w:r>
+        <w:tab/>
+      </w:r>
+      <w:r>
+        <w:tab/>
+      </w:r>
+      <w:r>
+        <w:drawing>
+          <wp:inline distT="0" distB="0" distL="0" distR="0" wp14:anchorId="6F622B9C" wp14:editId="28472F38">
+            <wp:extent cx="6858000" cy="3857625"/>
+            <wp:effectExtent l="0" t="0" r="0" b="9525"/>
+            <wp:docPr id="2084339454" name="Picture 1" descr="A screenshot of a computer&#10;&#10;AI-generated content may be incorrect."/>
+            <wp:cNvGraphicFramePr>
+              <a:graphicFrameLocks xmlns:a="http://schemas.openxmlformats.org/drawingml/2006/main" noChangeAspect="1"/>
+            </wp:cNvGraphicFramePr>
+            <a:graphic xmlns:a="http://schemas.openxmlformats.org/drawingml/2006/main">
+              <a:graphicData uri="http://schemas.openxmlformats.org/drawingml/2006/picture">
+                <pic:pic xmlns:pic="http://schemas.openxmlformats.org/drawingml/2006/picture">
+                  <pic:nvPicPr>
+                    <pic:cNvPr id="2084339454" name="Picture 1" descr="A screenshot of a computer&#10;&#10;AI-generated content may be incorrect."/>
+                    <pic:cNvPicPr/>
+                  </pic:nvPicPr>
+                  <pic:blipFill>
+                    <a:blip r:embed="rId28"/>
+                    <a:stretch>
+                      <a:fillRect/>
+                    </a:stretch>
+                  </pic:blipFill>
+                  <pic:spPr>
+                    <a:xfrm>
+                      <a:off x="0" y="0"/>
+                      <a:ext cx="6858000" cy="3857625"/>
+                    </a:xfrm>
+                    <a:prstGeom prst="rect">
+                      <a:avLst/>
+                    </a:prstGeom>
+                  </pic:spPr>
+                </pic:pic>
+              </a:graphicData>
+            </a:graphic>
+          </wp:inline>
+        </w:drawing>
       </w:r>
     </w:p>
     <w:p>
@@ -2624,6 +2662,49 @@
       <w:r>
         <w:tab/>
       </w:r>
+    </w:p>
+    <w:p>
+      <w:pPr>
+        <w:ind w:left="567"/>
+      </w:pPr>
+      <w:r>
+        <w:lastRenderedPageBreak/>
+        <w:drawing>
+          <wp:inline distT="0" distB="0" distL="0" distR="0" wp14:anchorId="08D49C06" wp14:editId="13F56924">
+            <wp:extent cx="6858000" cy="3857625"/>
+            <wp:effectExtent l="0" t="0" r="0" b="9525"/>
+            <wp:docPr id="1216644037" name="Picture 1" descr="A screenshot of a computer&#10;&#10;AI-generated content may be incorrect."/>
+            <wp:cNvGraphicFramePr>
+              <a:graphicFrameLocks xmlns:a="http://schemas.openxmlformats.org/drawingml/2006/main" noChangeAspect="1"/>
+            </wp:cNvGraphicFramePr>
+            <a:graphic xmlns:a="http://schemas.openxmlformats.org/drawingml/2006/main">
+              <a:graphicData uri="http://schemas.openxmlformats.org/drawingml/2006/picture">
+                <pic:pic xmlns:pic="http://schemas.openxmlformats.org/drawingml/2006/picture">
+                  <pic:nvPicPr>
+                    <pic:cNvPr id="1216644037" name="Picture 1" descr="A screenshot of a computer&#10;&#10;AI-generated content may be incorrect."/>
+                    <pic:cNvPicPr/>
+                  </pic:nvPicPr>
+                  <pic:blipFill>
+                    <a:blip r:embed="rId29"/>
+                    <a:stretch>
+                      <a:fillRect/>
+                    </a:stretch>
+                  </pic:blipFill>
+                  <pic:spPr>
+                    <a:xfrm>
+                      <a:off x="0" y="0"/>
+                      <a:ext cx="6858000" cy="3857625"/>
+                    </a:xfrm>
+                    <a:prstGeom prst="rect">
+                      <a:avLst/>
+                    </a:prstGeom>
+                  </pic:spPr>
+                </pic:pic>
+              </a:graphicData>
+            </a:graphic>
+          </wp:inline>
+        </w:drawing>
+      </w:r>
       <w:r>
         <w:tab/>
       </w:r>
@@ -2817,153 +2898,153 @@
         <w:ind w:left="567"/>
       </w:pPr>
       <w:r>
+        <w:tab/>
+      </w:r>
+      <w:r>
+        <w:tab/>
+        <w:t>Viết Dockerfile cho ứng dụng Python đọc biến môi trường APP_ENV và in ra màn hình.</w:t>
+      </w:r>
+      <w:r>
+        <w:tab/>
+      </w:r>
+      <w:r>
+        <w:tab/>
+      </w:r>
+    </w:p>
+    <w:p>
+      <w:pPr>
+        <w:ind w:left="567"/>
+      </w:pPr>
+      <w:r>
+        <w:tab/>
+      </w:r>
+      <w:r>
+        <w:tab/>
+        <w:t>Sử dụng ENV APP_ENV=development trong Dockerfile.</w:t>
+      </w:r>
+      <w:r>
+        <w:tab/>
+      </w:r>
+      <w:r>
+        <w:tab/>
+      </w:r>
+    </w:p>
+    <w:p>
+      <w:pPr>
+        <w:ind w:left="567"/>
+      </w:pPr>
+      <w:r>
+        <w:tab/>
+      </w:r>
+      <w:r>
+        <w:tab/>
+      </w:r>
+      <w:r>
+        <w:tab/>
+      </w:r>
+      <w:r>
+        <w:tab/>
+      </w:r>
+    </w:p>
+    <w:p>
+      <w:pPr>
+        <w:pStyle w:val="Heading3"/>
+        <w:ind w:left="567"/>
+        <w:rPr>
+          <w:b/>
+          <w:bCs/>
+        </w:rPr>
+      </w:pPr>
+      <w:r>
+        <w:rPr>
+          <w:b/>
+          <w:bCs/>
+        </w:rPr>
+        <w:tab/>
+        <w:t>Bài 8: Tạo Dockerfile cho PostgreSQL tùy chỉnh</w:t>
+      </w:r>
+      <w:r>
+        <w:rPr>
+          <w:b/>
+          <w:bCs/>
+        </w:rPr>
+        <w:tab/>
+      </w:r>
+      <w:r>
+        <w:rPr>
+          <w:b/>
+          <w:bCs/>
+        </w:rPr>
+        <w:tab/>
+      </w:r>
+      <w:r>
+        <w:rPr>
+          <w:b/>
+          <w:bCs/>
+        </w:rPr>
+        <w:tab/>
+      </w:r>
+    </w:p>
+    <w:p>
+      <w:pPr>
+        <w:ind w:left="567"/>
+      </w:pPr>
+      <w:r>
+        <w:tab/>
+      </w:r>
+      <w:r>
+        <w:tab/>
+        <w:t>Yêu cầu:</w:t>
+      </w:r>
+      <w:r>
+        <w:tab/>
+      </w:r>
+      <w:r>
+        <w:tab/>
+      </w:r>
+    </w:p>
+    <w:p>
+      <w:pPr>
+        <w:ind w:left="567"/>
+      </w:pPr>
+      <w:r>
+        <w:tab/>
+      </w:r>
+      <w:r>
+        <w:tab/>
+        <w:t>Viết Dockerfile để chạy PostgreSQL (postgres:15).</w:t>
+      </w:r>
+      <w:r>
+        <w:tab/>
+      </w:r>
+      <w:r>
+        <w:tab/>
+      </w:r>
+    </w:p>
+    <w:p>
+      <w:pPr>
+        <w:ind w:left="567"/>
+      </w:pPr>
+      <w:r>
+        <w:tab/>
+      </w:r>
+      <w:r>
+        <w:tab/>
+        <w:t>Thêm file SQL để tự động tạo database khi container chạy lần đầu tiên.</w:t>
+      </w:r>
+      <w:r>
+        <w:tab/>
+      </w:r>
+      <w:r>
+        <w:tab/>
+      </w:r>
+    </w:p>
+    <w:p>
+      <w:pPr>
+        <w:ind w:left="567"/>
+      </w:pPr>
+      <w:r>
         <w:lastRenderedPageBreak/>
-        <w:tab/>
-      </w:r>
-      <w:r>
-        <w:tab/>
-        <w:t>Viết Dockerfile cho ứng dụng Python đọc biến môi trường APP_ENV và in ra màn hình.</w:t>
-      </w:r>
-      <w:r>
-        <w:tab/>
-      </w:r>
-      <w:r>
-        <w:tab/>
-      </w:r>
-    </w:p>
-    <w:p>
-      <w:pPr>
-        <w:ind w:left="567"/>
-      </w:pPr>
-      <w:r>
-        <w:tab/>
-      </w:r>
-      <w:r>
-        <w:tab/>
-        <w:t>Sử dụng ENV APP_ENV=development trong Dockerfile.</w:t>
-      </w:r>
-      <w:r>
-        <w:tab/>
-      </w:r>
-      <w:r>
-        <w:tab/>
-      </w:r>
-    </w:p>
-    <w:p>
-      <w:pPr>
-        <w:ind w:left="567"/>
-      </w:pPr>
-      <w:r>
-        <w:tab/>
-      </w:r>
-      <w:r>
-        <w:tab/>
-      </w:r>
-      <w:r>
-        <w:tab/>
-      </w:r>
-      <w:r>
-        <w:tab/>
-      </w:r>
-    </w:p>
-    <w:p>
-      <w:pPr>
-        <w:pStyle w:val="Heading3"/>
-        <w:ind w:left="567"/>
-        <w:rPr>
-          <w:b/>
-          <w:bCs/>
-        </w:rPr>
-      </w:pPr>
-      <w:r>
-        <w:rPr>
-          <w:b/>
-          <w:bCs/>
-        </w:rPr>
-        <w:tab/>
-        <w:t>Bài 8: Tạo Dockerfile cho PostgreSQL tùy chỉnh</w:t>
-      </w:r>
-      <w:r>
-        <w:rPr>
-          <w:b/>
-          <w:bCs/>
-        </w:rPr>
-        <w:tab/>
-      </w:r>
-      <w:r>
-        <w:rPr>
-          <w:b/>
-          <w:bCs/>
-        </w:rPr>
-        <w:tab/>
-      </w:r>
-      <w:r>
-        <w:rPr>
-          <w:b/>
-          <w:bCs/>
-        </w:rPr>
-        <w:tab/>
-      </w:r>
-    </w:p>
-    <w:p>
-      <w:pPr>
-        <w:ind w:left="567"/>
-      </w:pPr>
-      <w:r>
-        <w:tab/>
-      </w:r>
-      <w:r>
-        <w:tab/>
-        <w:t>Yêu cầu:</w:t>
-      </w:r>
-      <w:r>
-        <w:tab/>
-      </w:r>
-      <w:r>
-        <w:tab/>
-      </w:r>
-    </w:p>
-    <w:p>
-      <w:pPr>
-        <w:ind w:left="567"/>
-      </w:pPr>
-      <w:r>
-        <w:tab/>
-      </w:r>
-      <w:r>
-        <w:tab/>
-        <w:t>Viết Dockerfile để chạy PostgreSQL (postgres:15).</w:t>
-      </w:r>
-      <w:r>
-        <w:tab/>
-      </w:r>
-      <w:r>
-        <w:tab/>
-      </w:r>
-    </w:p>
-    <w:p>
-      <w:pPr>
-        <w:ind w:left="567"/>
-      </w:pPr>
-      <w:r>
-        <w:tab/>
-      </w:r>
-      <w:r>
-        <w:tab/>
-        <w:t>Thêm file SQL để tự động tạo database khi container chạy lần đầu tiên.</w:t>
-      </w:r>
-      <w:r>
-        <w:tab/>
-      </w:r>
-      <w:r>
-        <w:tab/>
-      </w:r>
-    </w:p>
-    <w:p>
-      <w:pPr>
-        <w:ind w:left="567"/>
-      </w:pPr>
-      <w:r>
         <w:tab/>
       </w:r>
       <w:r>
@@ -3436,9 +3517,190 @@
         <w:ind w:left="1440"/>
       </w:pPr>
       <w:r>
+        <w:tab/>
+        <w:t>Gợi ý:</w:t>
+      </w:r>
+      <w:r>
+        <w:tab/>
+      </w:r>
+      <w:r>
+        <w:tab/>
+      </w:r>
+      <w:r>
+        <w:tab/>
+      </w:r>
+      <w:r>
+        <w:tab/>
+      </w:r>
+    </w:p>
+    <w:p>
+      <w:pPr>
+        <w:ind w:left="1440"/>
+      </w:pPr>
+      <w:r>
+        <w:tab/>
+      </w:r>
+      <w:r>
+        <w:tab/>
+        <w:t>WordPress cần khai báo depends_on MySQL.</w:t>
+      </w:r>
+      <w:r>
+        <w:tab/>
+      </w:r>
+      <w:r>
+        <w:tab/>
+      </w:r>
+      <w:r>
+        <w:tab/>
+      </w:r>
+    </w:p>
+    <w:p>
+      <w:pPr>
+        <w:ind w:left="1440"/>
+      </w:pPr>
+      <w:r>
+        <w:tab/>
+      </w:r>
+      <w:r>
+        <w:tab/>
+        <w:t>Sử dụng network tùy chỉnh để kết nối giữa 2 service.</w:t>
+      </w:r>
+      <w:r>
+        <w:tab/>
+      </w:r>
+      <w:r>
+        <w:tab/>
+      </w:r>
+      <w:r>
+        <w:tab/>
+      </w:r>
+    </w:p>
+    <w:p>
+      <w:pPr>
+        <w:ind w:left="567"/>
+      </w:pPr>
+      <w:r>
+        <w:tab/>
+      </w:r>
+      <w:r>
+        <w:tab/>
+      </w:r>
+      <w:r>
+        <w:tab/>
+      </w:r>
+      <w:r>
+        <w:tab/>
+      </w:r>
+      <w:r>
+        <w:tab/>
+      </w:r>
+    </w:p>
+    <w:p>
+      <w:pPr>
+        <w:pStyle w:val="Heading3"/>
+        <w:ind w:left="567"/>
+        <w:rPr>
+          <w:b/>
+          <w:bCs/>
+        </w:rPr>
+      </w:pPr>
+      <w:r>
+        <w:rPr>
+          <w:b/>
+          <w:bCs/>
+        </w:rPr>
+        <w:t>Bài tập 2: Ứng dụng Node.js + MongoDB</w:t>
+      </w:r>
+      <w:r>
+        <w:rPr>
+          <w:b/>
+          <w:bCs/>
+        </w:rPr>
+        <w:tab/>
+      </w:r>
+      <w:r>
+        <w:rPr>
+          <w:b/>
+          <w:bCs/>
+        </w:rPr>
+        <w:tab/>
+      </w:r>
+      <w:r>
+        <w:rPr>
+          <w:b/>
+          <w:bCs/>
+        </w:rPr>
+        <w:tab/>
+      </w:r>
+      <w:r>
+        <w:rPr>
+          <w:b/>
+          <w:bCs/>
+        </w:rPr>
+        <w:tab/>
+      </w:r>
+      <w:r>
+        <w:rPr>
+          <w:b/>
+          <w:bCs/>
+        </w:rPr>
+        <w:tab/>
+      </w:r>
+    </w:p>
+    <w:p>
+      <w:pPr>
+        <w:ind w:left="1440"/>
+      </w:pPr>
+      <w:r>
+        <w:t>Mục tiêu: Triển khai ứng dụng Node.js (lưu dữ liệu vào MongoDB) và MongoDB với volume.</w:t>
+      </w:r>
+      <w:r>
+        <w:tab/>
+      </w:r>
+      <w:r>
+        <w:tab/>
+      </w:r>
+      <w:r>
+        <w:tab/>
+      </w:r>
+      <w:r>
+        <w:tab/>
+      </w:r>
+      <w:r>
+        <w:tab/>
+      </w:r>
+    </w:p>
+    <w:p>
+      <w:pPr>
+        <w:ind w:left="1440"/>
+      </w:pPr>
+      <w:r>
+        <w:t>Yêu cầu:</w:t>
+      </w:r>
+      <w:r>
+        <w:tab/>
+      </w:r>
+      <w:r>
+        <w:tab/>
+      </w:r>
+      <w:r>
+        <w:tab/>
+      </w:r>
+      <w:r>
+        <w:tab/>
+      </w:r>
+      <w:r>
+        <w:tab/>
+      </w:r>
+    </w:p>
+    <w:p>
+      <w:pPr>
+        <w:ind w:left="1440"/>
+      </w:pPr>
+      <w:r>
         <w:lastRenderedPageBreak/>
         <w:tab/>
-        <w:t>Gợi ý:</w:t>
+        <w:t>1. Viết Dockerfile cho ứng dụng Node.js (ví dụ: REST API đơn giản).</w:t>
       </w:r>
       <w:r>
         <w:tab/>
@@ -3459,10 +3721,10 @@
       </w:pPr>
       <w:r>
         <w:tab/>
-      </w:r>
-      <w:r>
-        <w:tab/>
-        <w:t>WordPress cần khai báo depends_on MySQL.</w:t>
+        <w:t>2. Sử dụng image mongo:latest (port 27017).</w:t>
+      </w:r>
+      <w:r>
+        <w:tab/>
       </w:r>
       <w:r>
         <w:tab/>
@@ -3480,10 +3742,31 @@
       </w:pPr>
       <w:r>
         <w:tab/>
-      </w:r>
-      <w:r>
-        <w:tab/>
-        <w:t>Sử dụng network tùy chỉnh để kết nối giữa 2 service.</w:t>
+        <w:t>3. Volume cho MongoDB (/data/db).</w:t>
+      </w:r>
+      <w:r>
+        <w:tab/>
+      </w:r>
+      <w:r>
+        <w:tab/>
+      </w:r>
+      <w:r>
+        <w:tab/>
+      </w:r>
+      <w:r>
+        <w:tab/>
+      </w:r>
+    </w:p>
+    <w:p>
+      <w:pPr>
+        <w:ind w:left="1440"/>
+      </w:pPr>
+      <w:r>
+        <w:tab/>
+        <w:t>4. Đảm bảo Node.js service khởi động sau MongoDB (depends_on + healthcheck).</w:t>
+      </w:r>
+      <w:r>
+        <w:tab/>
       </w:r>
       <w:r>
         <w:tab/>
@@ -3529,7 +3812,7 @@
           <w:b/>
           <w:bCs/>
         </w:rPr>
-        <w:t>Bài tập 2: Ứng dụng Node.js + MongoDB</w:t>
+        <w:t>Bài tập 3: Load Balancing với Nginx + Flask</w:t>
       </w:r>
       <w:r>
         <w:rPr>
@@ -3572,7 +3855,7 @@
         <w:ind w:left="1440"/>
       </w:pPr>
       <w:r>
-        <w:t>Mục tiêu: Triển khai ứng dụng Node.js (lưu dữ liệu vào MongoDB) và MongoDB với volume.</w:t>
+        <w:t>Mục tiêu: Cân bằng tải giữa 2 instance Flask dùng Nginx.</w:t>
       </w:r>
       <w:r>
         <w:tab/>
@@ -3619,7 +3902,7 @@
       </w:pPr>
       <w:r>
         <w:tab/>
-        <w:t>1. Viết Dockerfile cho ứng dụng Node.js (ví dụ: REST API đơn giản).</w:t>
+        <w:t>1. 2 service Flask (sử dụng app.py từ bài tập trước, port 5000).</w:t>
       </w:r>
       <w:r>
         <w:tab/>
@@ -3640,7 +3923,7 @@
       </w:pPr>
       <w:r>
         <w:tab/>
-        <w:t>2. Sử dụng image mongo:latest (port 27017).</w:t>
+        <w:t>2. 1 service Nginx (port 8080) cấu hình làm reverse proxy:</w:t>
       </w:r>
       <w:r>
         <w:tab/>
@@ -3661,10 +3944,10 @@
       </w:pPr>
       <w:r>
         <w:tab/>
-        <w:t>3. Volume cho MongoDB (/data/db).</w:t>
-      </w:r>
-      <w:r>
-        <w:tab/>
+      </w:r>
+      <w:r>
+        <w:tab/>
+        <w:t>Chuyển request / đến các Flask instance (round-robin).</w:t>
       </w:r>
       <w:r>
         <w:tab/>
@@ -3682,7 +3965,7 @@
       </w:pPr>
       <w:r>
         <w:tab/>
-        <w:t>4. Đảm bảo Node.js service khởi động sau MongoDB (depends_on + healthcheck).</w:t>
+        <w:t>3. Tạo custom network và Nginx config.</w:t>
       </w:r>
       <w:r>
         <w:tab/>
@@ -3731,7 +4014,7 @@
           <w:b/>
           <w:bCs/>
         </w:rPr>
-        <w:t>Bài tập 3: Load Balancing với Nginx + Flask</w:t>
+        <w:t>Bài tập 4: Prometheus + Grafana Monitoring</w:t>
       </w:r>
       <w:r>
         <w:rPr>
@@ -3774,7 +4057,7 @@
         <w:ind w:left="1440"/>
       </w:pPr>
       <w:r>
-        <w:t>Mục tiêu: Cân bằng tải giữa 2 instance Flask dùng Nginx.</w:t>
+        <w:t>Mục tiêu: Giám sát Docker containers dùng Prometheus và Grafana.</w:t>
       </w:r>
       <w:r>
         <w:tab/>
@@ -3821,7 +4104,7 @@
       </w:pPr>
       <w:r>
         <w:tab/>
-        <w:t>1. 2 service Flask (sử dụng app.py từ bài tập trước, port 5000).</w:t>
+        <w:t>1. Service Prometheus (port 9090) với file cấu hình thu thập metrics từ Docker.</w:t>
       </w:r>
       <w:r>
         <w:tab/>
@@ -3842,7 +4125,7 @@
       </w:pPr>
       <w:r>
         <w:tab/>
-        <w:t>2. 1 service Nginx (port 8080) cấu hình làm reverse proxy:</w:t>
+        <w:t>2. Service Grafana (port 3000) kết nối đến Prometheus.</w:t>
       </w:r>
       <w:r>
         <w:tab/>
@@ -3863,18 +4146,90 @@
       </w:pPr>
       <w:r>
         <w:tab/>
-      </w:r>
-      <w:r>
-        <w:tab/>
-        <w:t>Chuyển request / đến các Flask instance (round-robin).</w:t>
-      </w:r>
-      <w:r>
-        <w:tab/>
-      </w:r>
-      <w:r>
-        <w:tab/>
-      </w:r>
-      <w:r>
+        <w:t>3. Volume để lưu dữ liệu Prometheus và Grafana.</w:t>
+      </w:r>
+      <w:r>
+        <w:tab/>
+      </w:r>
+      <w:r>
+        <w:tab/>
+      </w:r>
+      <w:r>
+        <w:tab/>
+      </w:r>
+      <w:r>
+        <w:tab/>
+      </w:r>
+    </w:p>
+    <w:p>
+      <w:pPr>
+        <w:ind w:left="567"/>
+      </w:pPr>
+      <w:r>
+        <w:tab/>
+      </w:r>
+      <w:r>
+        <w:tab/>
+      </w:r>
+      <w:r>
+        <w:tab/>
+      </w:r>
+      <w:r>
+        <w:tab/>
+      </w:r>
+      <w:r>
+        <w:tab/>
+      </w:r>
+    </w:p>
+    <w:p>
+      <w:pPr>
+        <w:pStyle w:val="Heading3"/>
+        <w:ind w:left="567"/>
+        <w:rPr>
+          <w:b/>
+          <w:bCs/>
+        </w:rPr>
+      </w:pPr>
+      <w:r>
+        <w:rPr>
+          <w:b/>
+          <w:bCs/>
+        </w:rPr>
+        <w:t>Bài tập 5: Multi-tier Voting App</w:t>
+      </w:r>
+      <w:r>
+        <w:rPr>
+          <w:b/>
+          <w:bCs/>
+        </w:rPr>
+        <w:tab/>
+      </w:r>
+      <w:r>
+        <w:rPr>
+          <w:b/>
+          <w:bCs/>
+        </w:rPr>
+        <w:tab/>
+      </w:r>
+      <w:r>
+        <w:rPr>
+          <w:b/>
+          <w:bCs/>
+        </w:rPr>
+        <w:tab/>
+      </w:r>
+      <w:r>
+        <w:rPr>
+          <w:b/>
+          <w:bCs/>
+        </w:rPr>
+        <w:tab/>
+      </w:r>
+      <w:r>
+        <w:rPr>
+          <w:b/>
+          <w:bCs/>
+        </w:rPr>
         <w:tab/>
       </w:r>
     </w:p>
@@ -3883,91 +4238,21 @@
         <w:ind w:left="1440"/>
       </w:pPr>
       <w:r>
-        <w:tab/>
-        <w:t>3. Tạo custom network và Nginx config.</w:t>
-      </w:r>
-      <w:r>
-        <w:tab/>
-      </w:r>
-      <w:r>
-        <w:tab/>
-      </w:r>
-      <w:r>
-        <w:tab/>
-      </w:r>
-      <w:r>
-        <w:tab/>
-      </w:r>
-    </w:p>
-    <w:p>
-      <w:pPr>
-        <w:ind w:left="567"/>
-      </w:pPr>
-      <w:r>
-        <w:tab/>
-      </w:r>
-      <w:r>
-        <w:tab/>
-      </w:r>
-      <w:r>
-        <w:tab/>
-      </w:r>
-      <w:r>
-        <w:tab/>
-      </w:r>
-      <w:r>
-        <w:tab/>
-      </w:r>
-    </w:p>
-    <w:p>
-      <w:pPr>
-        <w:pStyle w:val="Heading3"/>
-        <w:ind w:left="567"/>
-        <w:rPr>
-          <w:b/>
-          <w:bCs/>
-        </w:rPr>
-      </w:pPr>
-      <w:r>
-        <w:rPr>
-          <w:b/>
-          <w:bCs/>
-        </w:rPr>
-        <w:t>Bài tập 4: Prometheus + Grafana Monitoring</w:t>
-      </w:r>
-      <w:r>
-        <w:rPr>
-          <w:b/>
-          <w:bCs/>
-        </w:rPr>
-        <w:tab/>
-      </w:r>
-      <w:r>
-        <w:rPr>
-          <w:b/>
-          <w:bCs/>
-        </w:rPr>
-        <w:tab/>
-      </w:r>
-      <w:r>
-        <w:rPr>
-          <w:b/>
-          <w:bCs/>
-        </w:rPr>
-        <w:tab/>
-      </w:r>
-      <w:r>
-        <w:rPr>
-          <w:b/>
-          <w:bCs/>
-        </w:rPr>
-        <w:tab/>
-      </w:r>
-      <w:r>
-        <w:rPr>
-          <w:b/>
-          <w:bCs/>
-        </w:rPr>
+        <w:t>Mục tiêu: Triển khai ứng dụng voting gồm 5 services (Tham khảo từ Docker Docs).</w:t>
+      </w:r>
+      <w:r>
+        <w:tab/>
+      </w:r>
+      <w:r>
+        <w:tab/>
+      </w:r>
+      <w:r>
+        <w:tab/>
+      </w:r>
+      <w:r>
+        <w:tab/>
+      </w:r>
+      <w:r>
         <w:tab/>
       </w:r>
     </w:p>
@@ -3976,7 +4261,7 @@
         <w:ind w:left="1440"/>
       </w:pPr>
       <w:r>
-        <w:t>Mục tiêu: Giám sát Docker containers dùng Prometheus và Grafana.</w:t>
+        <w:t>Yêu cầu:</w:t>
       </w:r>
       <w:r>
         <w:tab/>
@@ -3999,10 +4284,8 @@
         <w:ind w:left="1440"/>
       </w:pPr>
       <w:r>
-        <w:t>Yêu cầu:</w:t>
-      </w:r>
-      <w:r>
-        <w:tab/>
+        <w:tab/>
+        <w:t>1. Frontend: vote (Python, port 5000).</w:t>
       </w:r>
       <w:r>
         <w:tab/>
@@ -4023,7 +4306,7 @@
       </w:pPr>
       <w:r>
         <w:tab/>
-        <w:t>1. Service Prometheus (port 9090) với file cấu hình thu thập metrics từ Docker.</w:t>
+        <w:t>2. Backend: result (Node.js, port 5001).</w:t>
       </w:r>
       <w:r>
         <w:tab/>
@@ -4043,209 +4326,7 @@
         <w:ind w:left="1440"/>
       </w:pPr>
       <w:r>
-        <w:tab/>
-        <w:t>2. Service Grafana (port 3000) kết nối đến Prometheus.</w:t>
-      </w:r>
-      <w:r>
-        <w:tab/>
-      </w:r>
-      <w:r>
-        <w:tab/>
-      </w:r>
-      <w:r>
-        <w:tab/>
-      </w:r>
-      <w:r>
-        <w:tab/>
-      </w:r>
-    </w:p>
-    <w:p>
-      <w:pPr>
-        <w:ind w:left="1440"/>
-      </w:pPr>
-      <w:r>
         <w:lastRenderedPageBreak/>
-        <w:tab/>
-        <w:t>3. Volume để lưu dữ liệu Prometheus và Grafana.</w:t>
-      </w:r>
-      <w:r>
-        <w:tab/>
-      </w:r>
-      <w:r>
-        <w:tab/>
-      </w:r>
-      <w:r>
-        <w:tab/>
-      </w:r>
-      <w:r>
-        <w:tab/>
-      </w:r>
-    </w:p>
-    <w:p>
-      <w:pPr>
-        <w:ind w:left="567"/>
-      </w:pPr>
-      <w:r>
-        <w:tab/>
-      </w:r>
-      <w:r>
-        <w:tab/>
-      </w:r>
-      <w:r>
-        <w:tab/>
-      </w:r>
-      <w:r>
-        <w:tab/>
-      </w:r>
-      <w:r>
-        <w:tab/>
-      </w:r>
-    </w:p>
-    <w:p>
-      <w:pPr>
-        <w:pStyle w:val="Heading3"/>
-        <w:ind w:left="567"/>
-        <w:rPr>
-          <w:b/>
-          <w:bCs/>
-        </w:rPr>
-      </w:pPr>
-      <w:r>
-        <w:rPr>
-          <w:b/>
-          <w:bCs/>
-        </w:rPr>
-        <w:t>Bài tập 5: Multi-tier Voting App</w:t>
-      </w:r>
-      <w:r>
-        <w:rPr>
-          <w:b/>
-          <w:bCs/>
-        </w:rPr>
-        <w:tab/>
-      </w:r>
-      <w:r>
-        <w:rPr>
-          <w:b/>
-          <w:bCs/>
-        </w:rPr>
-        <w:tab/>
-      </w:r>
-      <w:r>
-        <w:rPr>
-          <w:b/>
-          <w:bCs/>
-        </w:rPr>
-        <w:tab/>
-      </w:r>
-      <w:r>
-        <w:rPr>
-          <w:b/>
-          <w:bCs/>
-        </w:rPr>
-        <w:tab/>
-      </w:r>
-      <w:r>
-        <w:rPr>
-          <w:b/>
-          <w:bCs/>
-        </w:rPr>
-        <w:tab/>
-      </w:r>
-    </w:p>
-    <w:p>
-      <w:pPr>
-        <w:ind w:left="1440"/>
-      </w:pPr>
-      <w:r>
-        <w:t>Mục tiêu: Triển khai ứng dụng voting gồm 5 services (Tham khảo từ Docker Docs).</w:t>
-      </w:r>
-      <w:r>
-        <w:tab/>
-      </w:r>
-      <w:r>
-        <w:tab/>
-      </w:r>
-      <w:r>
-        <w:tab/>
-      </w:r>
-      <w:r>
-        <w:tab/>
-      </w:r>
-      <w:r>
-        <w:tab/>
-      </w:r>
-    </w:p>
-    <w:p>
-      <w:pPr>
-        <w:ind w:left="1440"/>
-      </w:pPr>
-      <w:r>
-        <w:t>Yêu cầu:</w:t>
-      </w:r>
-      <w:r>
-        <w:tab/>
-      </w:r>
-      <w:r>
-        <w:tab/>
-      </w:r>
-      <w:r>
-        <w:tab/>
-      </w:r>
-      <w:r>
-        <w:tab/>
-      </w:r>
-      <w:r>
-        <w:tab/>
-      </w:r>
-    </w:p>
-    <w:p>
-      <w:pPr>
-        <w:ind w:left="1440"/>
-      </w:pPr>
-      <w:r>
-        <w:tab/>
-        <w:t>1. Frontend: vote (Python, port 5000).</w:t>
-      </w:r>
-      <w:r>
-        <w:tab/>
-      </w:r>
-      <w:r>
-        <w:tab/>
-      </w:r>
-      <w:r>
-        <w:tab/>
-      </w:r>
-      <w:r>
-        <w:tab/>
-      </w:r>
-    </w:p>
-    <w:p>
-      <w:pPr>
-        <w:ind w:left="1440"/>
-      </w:pPr>
-      <w:r>
-        <w:tab/>
-        <w:t>2. Backend: result (Node.js, port 5001).</w:t>
-      </w:r>
-      <w:r>
-        <w:tab/>
-      </w:r>
-      <w:r>
-        <w:tab/>
-      </w:r>
-      <w:r>
-        <w:tab/>
-      </w:r>
-      <w:r>
-        <w:tab/>
-      </w:r>
-    </w:p>
-    <w:p>
-      <w:pPr>
-        <w:ind w:left="1440"/>
-      </w:pPr>
-      <w:r>
         <w:tab/>
         <w:t>3. Redis (lưu tạm vote).</w:t>
       </w:r>
@@ -4840,7 +4921,7 @@
       <w:lvlText w:val=""/>
       <w:lvlJc w:val="left"/>
       <w:pPr>
-        <w:ind w:left="1287" w:hanging="360"/>
+        <w:ind w:left="2007" w:hanging="360"/>
       </w:pPr>
       <w:rPr>
         <w:rFonts w:ascii="Symbol" w:hAnsi="Symbol" w:hint="default"/>
@@ -4852,7 +4933,7 @@
       <w:lvlText w:val="o"/>
       <w:lvlJc w:val="left"/>
       <w:pPr>
-        <w:ind w:left="2007" w:hanging="360"/>
+        <w:ind w:left="2727" w:hanging="360"/>
       </w:pPr>
       <w:rPr>
         <w:rFonts w:ascii="Courier New" w:hAnsi="Courier New" w:cs="Courier New" w:hint="default"/>
@@ -4864,7 +4945,7 @@
       <w:lvlText w:val=""/>
       <w:lvlJc w:val="left"/>
       <w:pPr>
-        <w:ind w:left="2727" w:hanging="360"/>
+        <w:ind w:left="3447" w:hanging="360"/>
       </w:pPr>
       <w:rPr>
         <w:rFonts w:ascii="Wingdings" w:hAnsi="Wingdings" w:hint="default"/>
@@ -4876,7 +4957,7 @@
       <w:lvlText w:val=""/>
       <w:lvlJc w:val="left"/>
       <w:pPr>
-        <w:ind w:left="3447" w:hanging="360"/>
+        <w:ind w:left="4167" w:hanging="360"/>
       </w:pPr>
       <w:rPr>
         <w:rFonts w:ascii="Symbol" w:hAnsi="Symbol" w:hint="default"/>
@@ -4888,7 +4969,7 @@
       <w:lvlText w:val="o"/>
       <w:lvlJc w:val="left"/>
       <w:pPr>
-        <w:ind w:left="4167" w:hanging="360"/>
+        <w:ind w:left="4887" w:hanging="360"/>
       </w:pPr>
       <w:rPr>
         <w:rFonts w:ascii="Courier New" w:hAnsi="Courier New" w:cs="Courier New" w:hint="default"/>
@@ -4900,7 +4981,7 @@
       <w:lvlText w:val=""/>
       <w:lvlJc w:val="left"/>
       <w:pPr>
-        <w:ind w:left="4887" w:hanging="360"/>
+        <w:ind w:left="5607" w:hanging="360"/>
       </w:pPr>
       <w:rPr>
         <w:rFonts w:ascii="Wingdings" w:hAnsi="Wingdings" w:hint="default"/>
@@ -4912,7 +4993,7 @@
       <w:lvlText w:val=""/>
       <w:lvlJc w:val="left"/>
       <w:pPr>
-        <w:ind w:left="5607" w:hanging="360"/>
+        <w:ind w:left="6327" w:hanging="360"/>
       </w:pPr>
       <w:rPr>
         <w:rFonts w:ascii="Symbol" w:hAnsi="Symbol" w:hint="default"/>
@@ -4924,7 +5005,7 @@
       <w:lvlText w:val="o"/>
       <w:lvlJc w:val="left"/>
       <w:pPr>
-        <w:ind w:left="6327" w:hanging="360"/>
+        <w:ind w:left="7047" w:hanging="360"/>
       </w:pPr>
       <w:rPr>
         <w:rFonts w:ascii="Courier New" w:hAnsi="Courier New" w:cs="Courier New" w:hint="default"/>
@@ -4936,7 +5017,7 @@
       <w:lvlText w:val=""/>
       <w:lvlJc w:val="left"/>
       <w:pPr>
-        <w:ind w:left="7047" w:hanging="360"/>
+        <w:ind w:left="7767" w:hanging="360"/>
       </w:pPr>
       <w:rPr>
         <w:rFonts w:ascii="Wingdings" w:hAnsi="Wingdings" w:hint="default"/>

</xml_diff>